<commit_message>
telex BOM update; command-reference update
</commit_message>
<xml_diff>
--- a/extras/TELEX Command Reference.docx
+++ b/extras/TELEX Command Reference.docx
@@ -32,7 +32,6 @@
         </w:rPr>
         <w:t>Revision v.13</w:t>
       </w:r>
-      <w:bookmarkStart w:id="0" w:name="_GoBack"/>
       <w:r>
         <w:rPr>
           <w:rFonts w:ascii="CoreHumanistSans" w:hAnsi="CoreHumanistSans"/>
@@ -40,7 +39,6 @@
         </w:rPr>
         <w:t>p</w:t>
       </w:r>
-      <w:bookmarkEnd w:id="0"/>
     </w:p>
     <w:p>
       <w:pPr>
@@ -1512,7 +1510,6 @@
           <w:sz w:val="20"/>
           <w:szCs w:val="20"/>
         </w:rPr>
-        <w:lastRenderedPageBreak/>
         <w:t xml:space="preserve">TO.CV.QT 1-n </w:t>
       </w:r>
       <w:r>
@@ -1784,6 +1781,7 @@
           <w:sz w:val="20"/>
           <w:szCs w:val="20"/>
         </w:rPr>
+        <w:lastRenderedPageBreak/>
         <w:t xml:space="preserve">TO.OSC 1-n </w:t>
       </w:r>
       <w:r>
@@ -2373,7 +2371,31 @@
           <w:sz w:val="20"/>
           <w:szCs w:val="20"/>
         </w:rPr>
-        <w:t>[0-4] [sin|tri|saw|pulse|noise]</w:t>
+        <w:t>[0-4</w:t>
+      </w:r>
+      <w:r>
+        <w:rPr>
+          <w:rFonts w:ascii="CoreHumanistSans" w:hAnsi="CoreHumanistSans"/>
+          <w:sz w:val="20"/>
+          <w:szCs w:val="20"/>
+        </w:rPr>
+        <w:t>999</w:t>
+      </w:r>
+      <w:r>
+        <w:rPr>
+          <w:rFonts w:ascii="CoreHumanistSans" w:hAnsi="CoreHumanistSans"/>
+          <w:sz w:val="20"/>
+          <w:szCs w:val="20"/>
+        </w:rPr>
+        <w:t>] [sin|tri|saw|pulse|noise]</w:t>
+      </w:r>
+      <w:r>
+        <w:rPr>
+          <w:rFonts w:ascii="CoreHumanistSans" w:hAnsi="CoreHumanistSans"/>
+          <w:sz w:val="20"/>
+          <w:szCs w:val="20"/>
+        </w:rPr>
+        <w:t xml:space="preserve"> </w:t>
       </w:r>
     </w:p>
     <w:p>
@@ -2400,7 +2422,124 @@
           <w:szCs w:val="20"/>
         </w:rPr>
         <w:tab/>
-        <w:t>resets the phase of the oscillator to zero</w:t>
+        <w:t>res</w:t>
+      </w:r>
+      <w:r>
+        <w:rPr>
+          <w:rFonts w:ascii="CoreHumanistSans" w:hAnsi="CoreHumanistSans"/>
+          <w:sz w:val="20"/>
+          <w:szCs w:val="20"/>
+        </w:rPr>
+        <w:t>ets the phase of the oscillator</w:t>
+      </w:r>
+    </w:p>
+    <w:p>
+      <w:pPr>
+        <w:ind w:left="360" w:hanging="270"/>
+        <w:rPr>
+          <w:rFonts w:ascii="CoreHumanistSans" w:hAnsi="CoreHumanistSans"/>
+          <w:sz w:val="20"/>
+          <w:szCs w:val="20"/>
+        </w:rPr>
+      </w:pPr>
+      <w:r>
+        <w:rPr>
+          <w:rFonts w:ascii="CoreHumanistSans" w:hAnsi="CoreHumanistSans"/>
+          <w:sz w:val="20"/>
+          <w:szCs w:val="20"/>
+        </w:rPr>
+        <w:t>TO.OSC.</w:t>
+      </w:r>
+      <w:r>
+        <w:rPr>
+          <w:rFonts w:ascii="CoreHumanistSans" w:hAnsi="CoreHumanistSans"/>
+          <w:sz w:val="20"/>
+          <w:szCs w:val="20"/>
+        </w:rPr>
+        <w:t>PHASE</w:t>
+      </w:r>
+      <w:r>
+        <w:rPr>
+          <w:rFonts w:ascii="CoreHumanistSans" w:hAnsi="CoreHumanistSans"/>
+          <w:sz w:val="20"/>
+          <w:szCs w:val="20"/>
+        </w:rPr>
+        <w:t xml:space="preserve"> 1-n </w:t>
+      </w:r>
+      <w:r>
+        <w:rPr>
+          <w:rFonts w:ascii="Calibri" w:eastAsia="Calibri" w:hAnsi="Calibri" w:cs="Calibri"/>
+          <w:sz w:val="20"/>
+          <w:szCs w:val="20"/>
+        </w:rPr>
+        <w:t>α</w:t>
+      </w:r>
+      <w:r>
+        <w:rPr>
+          <w:rFonts w:ascii="CoreHumanistSans" w:hAnsi="CoreHumanistSans"/>
+          <w:sz w:val="20"/>
+          <w:szCs w:val="20"/>
+        </w:rPr>
+        <w:tab/>
+        <w:t xml:space="preserve">sets the </w:t>
+      </w:r>
+      <w:r>
+        <w:rPr>
+          <w:rFonts w:ascii="CoreHumanistSans" w:hAnsi="CoreHumanistSans"/>
+          <w:sz w:val="20"/>
+          <w:szCs w:val="20"/>
+        </w:rPr>
+        <w:t>phase offset</w:t>
+      </w:r>
+      <w:r>
+        <w:rPr>
+          <w:rFonts w:ascii="CoreHumanistSans" w:hAnsi="CoreHumanistSans"/>
+          <w:sz w:val="20"/>
+          <w:szCs w:val="20"/>
+        </w:rPr>
+        <w:t xml:space="preserve"> </w:t>
+      </w:r>
+      <w:r>
+        <w:rPr>
+          <w:rFonts w:ascii="CoreHumanistSans" w:hAnsi="CoreHumanistSans"/>
+          <w:sz w:val="20"/>
+          <w:szCs w:val="20"/>
+        </w:rPr>
+        <w:t xml:space="preserve">to </w:t>
+      </w:r>
+      <w:r>
+        <w:rPr>
+          <w:rFonts w:ascii="Calibri" w:eastAsia="Calibri" w:hAnsi="Calibri" w:cs="Calibri"/>
+          <w:sz w:val="20"/>
+          <w:szCs w:val="20"/>
+        </w:rPr>
+        <w:t>α</w:t>
+      </w:r>
+      <w:r>
+        <w:rPr>
+          <w:rFonts w:ascii="CoreHumanistSans" w:hAnsi="CoreHumanistSans"/>
+          <w:sz w:val="20"/>
+          <w:szCs w:val="20"/>
+        </w:rPr>
+        <w:t xml:space="preserve"> [0-</w:t>
+      </w:r>
+      <w:r>
+        <w:rPr>
+          <w:rFonts w:ascii="CoreHumanistSans" w:hAnsi="CoreHumanistSans"/>
+          <w:sz w:val="20"/>
+          <w:szCs w:val="20"/>
+        </w:rPr>
+        <w:t>16384</w:t>
+      </w:r>
+      <w:bookmarkStart w:id="0" w:name="_GoBack"/>
+      <w:bookmarkEnd w:id="0"/>
+      <w:r>
+        <w:rPr>
+          <w:rFonts w:ascii="CoreHumanistSans" w:hAnsi="CoreHumanistSans"/>
+          <w:sz w:val="20"/>
+          <w:szCs w:val="20"/>
+        </w:rPr>
+        <w:t>]</w:t>
       </w:r>
     </w:p>
     <w:p>
@@ -4500,7 +4639,7 @@
     </w:p>
     <w:sectPr>
       <w:pgSz w:w="15840" w:h="12240" w:orient="landscape"/>
-      <w:pgMar w:top="1440" w:right="1440" w:bottom="1440" w:left="1440" w:header="720" w:footer="720" w:gutter="0"/>
+      <w:pgMar w:top="720" w:right="720" w:bottom="720" w:left="720" w:header="720" w:footer="720" w:gutter="0"/>
       <w:cols w:num="2" w:space="720"/>
       <w:docGrid w:linePitch="360"/>
     </w:sectPr>

</xml_diff>

<commit_message>
added functions for TI mapping, CYC setting of oscillation and trigger width percentage of TR.M
</commit_message>
<xml_diff>
--- a/extras/TELEX Command Reference.docx
+++ b/extras/TELEX Command Reference.docx
@@ -30,15 +30,10 @@
           <w:rFonts w:ascii="CoreHumanistSans" w:hAnsi="CoreHumanistSans"/>
           <w:sz w:val="22"/>
         </w:rPr>
-        <w:t>Revision v.13</w:t>
-      </w:r>
-      <w:r>
-        <w:rPr>
-          <w:rFonts w:ascii="CoreHumanistSans" w:hAnsi="CoreHumanistSans"/>
-          <w:sz w:val="22"/>
-        </w:rPr>
-        <w:t>p</w:t>
-      </w:r>
+        <w:t>Revision v.13x</w:t>
+      </w:r>
+      <w:bookmarkStart w:id="0" w:name="_GoBack"/>
+      <w:bookmarkEnd w:id="0"/>
     </w:p>
     <w:p>
       <w:pPr>
@@ -81,7 +76,7 @@
           <w:sz w:val="20"/>
           <w:szCs w:val="20"/>
         </w:rPr>
-        <w:t>x represents the expander unit as opposed to an output (1 for each expander)</w:t>
+        <w:t xml:space="preserve">x represents the expander unit as opposed to an output </w:t>
       </w:r>
     </w:p>
     <w:p>
@@ -146,15 +141,21 @@
     </w:p>
     <w:p>
       <w:pPr>
-        <w:rPr>
-          <w:rFonts w:ascii="CoreHumanistSans" w:hAnsi="CoreHumanistSans"/>
-          <w:sz w:val="20"/>
-          <w:szCs w:val="20"/>
-        </w:rPr>
-      </w:pPr>
-    </w:p>
-    <w:p>
-      <w:pPr>
+        <w:tabs>
+          <w:tab w:val="left" w:pos="2340"/>
+        </w:tabs>
+        <w:rPr>
+          <w:rFonts w:ascii="CoreHumanistSans" w:hAnsi="CoreHumanistSans"/>
+          <w:sz w:val="20"/>
+          <w:szCs w:val="20"/>
+        </w:rPr>
+      </w:pPr>
+    </w:p>
+    <w:p>
+      <w:pPr>
+        <w:tabs>
+          <w:tab w:val="left" w:pos="2340"/>
+        </w:tabs>
         <w:ind w:left="360" w:hanging="270"/>
         <w:rPr>
           <w:rFonts w:ascii="CoreHumanistSans" w:hAnsi="CoreHumanistSans"/>
@@ -185,21 +186,6 @@
           <w:szCs w:val="20"/>
         </w:rPr>
         <w:tab/>
-      </w:r>
-      <w:r>
-        <w:rPr>
-          <w:rFonts w:ascii="CoreHumanistSans" w:hAnsi="CoreHumanistSans"/>
-          <w:sz w:val="20"/>
-          <w:szCs w:val="20"/>
-        </w:rPr>
-        <w:tab/>
-      </w:r>
-      <w:r>
-        <w:rPr>
-          <w:rFonts w:ascii="CoreHumanistSans" w:hAnsi="CoreHumanistSans"/>
-          <w:sz w:val="20"/>
-          <w:szCs w:val="20"/>
-        </w:rPr>
         <w:t xml:space="preserve">Set TR value to </w:t>
       </w:r>
       <w:r>
@@ -221,6 +207,9 @@
     </w:p>
     <w:p>
       <w:pPr>
+        <w:tabs>
+          <w:tab w:val="left" w:pos="2340"/>
+        </w:tabs>
         <w:ind w:left="360" w:hanging="270"/>
         <w:rPr>
           <w:rFonts w:ascii="CoreHumanistSans" w:hAnsi="CoreHumanistSans"/>
@@ -243,21 +232,6 @@
           <w:szCs w:val="20"/>
         </w:rPr>
         <w:tab/>
-      </w:r>
-      <w:r>
-        <w:rPr>
-          <w:rFonts w:ascii="CoreHumanistSans" w:hAnsi="CoreHumanistSans"/>
-          <w:sz w:val="20"/>
-          <w:szCs w:val="20"/>
-        </w:rPr>
-        <w:tab/>
-      </w:r>
-      <w:r>
-        <w:rPr>
-          <w:rFonts w:ascii="CoreHumanistSans" w:hAnsi="CoreHumanistSans"/>
-          <w:sz w:val="20"/>
-          <w:szCs w:val="20"/>
-        </w:rPr>
         <w:t>Toggle TR</w:t>
       </w:r>
       <w:r>
@@ -271,6 +245,9 @@
     </w:p>
     <w:p>
       <w:pPr>
+        <w:tabs>
+          <w:tab w:val="left" w:pos="2340"/>
+        </w:tabs>
         <w:ind w:left="360" w:hanging="270"/>
         <w:rPr>
           <w:rFonts w:ascii="CoreHumanistSans" w:hAnsi="CoreHumanistSans"/>
@@ -298,6 +275,9 @@
     </w:p>
     <w:p>
       <w:pPr>
+        <w:tabs>
+          <w:tab w:val="left" w:pos="2340"/>
+        </w:tabs>
         <w:ind w:left="360" w:hanging="270"/>
         <w:rPr>
           <w:rFonts w:ascii="CoreHumanistSans" w:hAnsi="CoreHumanistSans"/>
@@ -380,7 +360,10 @@
     </w:p>
     <w:p>
       <w:pPr>
-        <w:ind w:left="360" w:hanging="270"/>
+        <w:tabs>
+          <w:tab w:val="left" w:pos="2340"/>
+        </w:tabs>
+        <w:ind w:left="360" w:hanging="274"/>
         <w:rPr>
           <w:rFonts w:ascii="CoreHumanistSans" w:hAnsi="CoreHumanistSans"/>
           <w:sz w:val="20"/>
@@ -428,9 +411,20 @@
         </w:rPr>
         <w:t xml:space="preserve"> in milliseconds</w:t>
       </w:r>
-    </w:p>
-    <w:p>
-      <w:pPr>
+      <w:r>
+        <w:rPr>
+          <w:rFonts w:ascii="CoreHumanistSans" w:hAnsi="CoreHumanistSans"/>
+          <w:sz w:val="20"/>
+          <w:szCs w:val="20"/>
+        </w:rPr>
+        <w:t xml:space="preserve"> </w:t>
+      </w:r>
+    </w:p>
+    <w:p>
+      <w:pPr>
+        <w:tabs>
+          <w:tab w:val="left" w:pos="2340"/>
+        </w:tabs>
         <w:ind w:left="360" w:hanging="270"/>
         <w:rPr>
           <w:rFonts w:ascii="CoreHumanistSans" w:hAnsi="CoreHumanistSans"/>
@@ -498,6 +492,9 @@
     </w:p>
     <w:p>
       <w:pPr>
+        <w:tabs>
+          <w:tab w:val="left" w:pos="2340"/>
+        </w:tabs>
         <w:ind w:left="360" w:hanging="270"/>
         <w:rPr>
           <w:rFonts w:ascii="CoreHumanistSans" w:hAnsi="CoreHumanistSans"/>
@@ -573,6 +570,62 @@
     </w:p>
     <w:p>
       <w:pPr>
+        <w:tabs>
+          <w:tab w:val="left" w:pos="2340"/>
+        </w:tabs>
+        <w:ind w:left="360" w:hanging="274"/>
+        <w:rPr>
+          <w:rFonts w:ascii="CoreHumanistSans" w:hAnsi="CoreHumanistSans"/>
+          <w:sz w:val="20"/>
+          <w:szCs w:val="20"/>
+        </w:rPr>
+      </w:pPr>
+      <w:r>
+        <w:rPr>
+          <w:rFonts w:ascii="CoreHumanistSans" w:hAnsi="CoreHumanistSans"/>
+          <w:sz w:val="20"/>
+          <w:szCs w:val="20"/>
+        </w:rPr>
+        <w:t>TO.TR.WIDTH</w:t>
+      </w:r>
+      <w:r>
+        <w:rPr>
+          <w:rFonts w:ascii="CoreHumanistSans" w:hAnsi="CoreHumanistSans"/>
+          <w:sz w:val="20"/>
+          <w:szCs w:val="20"/>
+        </w:rPr>
+        <w:t xml:space="preserve"> 1-n </w:t>
+      </w:r>
+      <w:r>
+        <w:rPr>
+          <w:rFonts w:ascii="Calibri" w:eastAsia="Calibri" w:hAnsi="Calibri" w:cs="Calibri"/>
+          <w:sz w:val="20"/>
+          <w:szCs w:val="20"/>
+        </w:rPr>
+        <w:t>α</w:t>
+      </w:r>
+      <w:r>
+        <w:rPr>
+          <w:rFonts w:ascii="CoreHumanistSans" w:hAnsi="CoreHumanistSans"/>
+          <w:sz w:val="20"/>
+          <w:szCs w:val="20"/>
+        </w:rPr>
+        <w:tab/>
+      </w:r>
+      <w:r>
+        <w:rPr>
+          <w:rFonts w:ascii="CoreHumanistSans" w:hAnsi="CoreHumanistSans"/>
+          <w:sz w:val="20"/>
+          <w:szCs w:val="20"/>
+        </w:rPr>
+        <w:t xml:space="preserve">sets the time for TR.PULSE as a percentage of TR.M  </w:t>
+      </w:r>
+    </w:p>
+    <w:p>
+      <w:pPr>
+        <w:tabs>
+          <w:tab w:val="left" w:pos="2340"/>
+        </w:tabs>
         <w:spacing w:after="120"/>
         <w:ind w:left="360" w:hanging="274"/>
         <w:rPr>
@@ -625,6 +678,9 @@
     </w:p>
     <w:p>
       <w:pPr>
+        <w:tabs>
+          <w:tab w:val="left" w:pos="2340"/>
+        </w:tabs>
         <w:ind w:left="360" w:hanging="270"/>
         <w:rPr>
           <w:rFonts w:ascii="CoreHumanistSans" w:hAnsi="CoreHumanistSans"/>
@@ -663,21 +719,6 @@
           <w:szCs w:val="20"/>
         </w:rPr>
         <w:tab/>
-      </w:r>
-      <w:r>
-        <w:rPr>
-          <w:rFonts w:ascii="CoreHumanistSans" w:hAnsi="CoreHumanistSans"/>
-          <w:sz w:val="20"/>
-          <w:szCs w:val="20"/>
-        </w:rPr>
-        <w:tab/>
-      </w:r>
-      <w:r>
-        <w:rPr>
-          <w:rFonts w:ascii="CoreHumanistSans" w:hAnsi="CoreHumanistSans"/>
-          <w:sz w:val="20"/>
-          <w:szCs w:val="20"/>
-        </w:rPr>
         <w:t>time for TR.</w:t>
       </w:r>
       <w:r>
@@ -731,6 +772,9 @@
     </w:p>
     <w:p>
       <w:pPr>
+        <w:tabs>
+          <w:tab w:val="left" w:pos="2340"/>
+        </w:tabs>
         <w:ind w:left="360" w:hanging="270"/>
         <w:rPr>
           <w:rFonts w:ascii="CoreHumanistSans" w:hAnsi="CoreHumanistSans"/>
@@ -830,6 +874,9 @@
     </w:p>
     <w:p>
       <w:pPr>
+        <w:tabs>
+          <w:tab w:val="left" w:pos="2340"/>
+        </w:tabs>
         <w:ind w:left="360" w:hanging="270"/>
         <w:rPr>
           <w:rFonts w:ascii="CoreHumanistSans" w:hAnsi="CoreHumanistSans"/>
@@ -929,6 +976,9 @@
     </w:p>
     <w:p>
       <w:pPr>
+        <w:tabs>
+          <w:tab w:val="left" w:pos="2340"/>
+        </w:tabs>
         <w:ind w:left="360" w:hanging="270"/>
         <w:rPr>
           <w:rFonts w:ascii="CoreHumanistSans" w:hAnsi="CoreHumanistSans"/>
@@ -1020,6 +1070,9 @@
     </w:p>
     <w:p>
       <w:pPr>
+        <w:tabs>
+          <w:tab w:val="left" w:pos="2340"/>
+        </w:tabs>
         <w:ind w:left="360" w:hanging="270"/>
         <w:rPr>
           <w:rFonts w:ascii="CoreHumanistSans" w:hAnsi="CoreHumanistSans"/>
@@ -1075,9 +1128,20 @@
         </w:rPr>
         <w:t>activates the metronome pulse [0/1]</w:t>
       </w:r>
-    </w:p>
-    <w:p>
-      <w:pPr>
+      <w:r>
+        <w:rPr>
+          <w:rFonts w:ascii="CoreHumanistSans" w:hAnsi="CoreHumanistSans"/>
+          <w:sz w:val="20"/>
+          <w:szCs w:val="20"/>
+        </w:rPr>
+        <w:t xml:space="preserve"> </w:t>
+      </w:r>
+    </w:p>
+    <w:p>
+      <w:pPr>
+        <w:tabs>
+          <w:tab w:val="left" w:pos="2340"/>
+        </w:tabs>
         <w:spacing w:after="120"/>
         <w:ind w:left="360" w:hanging="274"/>
         <w:rPr>
@@ -1112,7 +1176,7 @@
       </w:r>
       <w:r>
         <w:rPr>
-          <w:rFonts w:ascii="Calibri" w:eastAsia="Calibri" w:hAnsi="Calibri" w:cs="Calibri"/>
+          <w:rFonts w:ascii="CoreHumanistSans" w:hAnsi="CoreHumanistSans"/>
           <w:sz w:val="20"/>
           <w:szCs w:val="20"/>
         </w:rPr>
@@ -1132,25 +1196,21 @@
           <w:sz w:val="20"/>
           <w:szCs w:val="20"/>
         </w:rPr>
-        <w:t xml:space="preserve">synchronizes the metronomes for device x  </w:t>
-      </w:r>
-    </w:p>
-    <w:p>
-      <w:pPr>
-        <w:rPr>
-          <w:rFonts w:ascii="CoreHumanistSans" w:hAnsi="CoreHumanistSans"/>
-          <w:sz w:val="20"/>
-          <w:szCs w:val="20"/>
-        </w:rPr>
-      </w:pPr>
-      <w:r>
-        <w:rPr>
-          <w:rFonts w:ascii="CoreHumanistSans" w:hAnsi="CoreHumanistSans"/>
-          <w:sz w:val="20"/>
-          <w:szCs w:val="20"/>
-        </w:rPr>
-        <w:t xml:space="preserve">  </w:t>
-      </w:r>
+        <w:t xml:space="preserve">synchronizes the metronomes for device x </w:t>
+      </w:r>
+    </w:p>
+    <w:p>
+      <w:pPr>
+        <w:tabs>
+          <w:tab w:val="left" w:pos="2340"/>
+        </w:tabs>
+        <w:ind w:left="360" w:hanging="270"/>
+        <w:rPr>
+          <w:rFonts w:ascii="CoreHumanistSans" w:hAnsi="CoreHumanistSans"/>
+          <w:sz w:val="20"/>
+          <w:szCs w:val="20"/>
+        </w:rPr>
+      </w:pPr>
       <w:r>
         <w:rPr>
           <w:rFonts w:ascii="CoreHumanistSans" w:hAnsi="CoreHumanistSans"/>
@@ -1174,21 +1234,6 @@
           <w:szCs w:val="20"/>
         </w:rPr>
         <w:tab/>
-      </w:r>
-      <w:r>
-        <w:rPr>
-          <w:rFonts w:ascii="CoreHumanistSans" w:hAnsi="CoreHumanistSans"/>
-          <w:sz w:val="20"/>
-          <w:szCs w:val="20"/>
-        </w:rPr>
-        <w:tab/>
-      </w:r>
-      <w:r>
-        <w:rPr>
-          <w:rFonts w:ascii="CoreHumanistSans" w:hAnsi="CoreHumanistSans"/>
-          <w:sz w:val="20"/>
-          <w:szCs w:val="20"/>
-        </w:rPr>
         <w:t xml:space="preserve">CV target </w:t>
       </w:r>
       <w:r>
@@ -1210,6 +1255,9 @@
     </w:p>
     <w:p>
       <w:pPr>
+        <w:tabs>
+          <w:tab w:val="left" w:pos="2340"/>
+        </w:tabs>
         <w:ind w:left="360" w:hanging="270"/>
         <w:rPr>
           <w:rFonts w:ascii="CoreHumanistSans" w:hAnsi="CoreHumanistSans"/>
@@ -1261,6 +1309,9 @@
     </w:p>
     <w:p>
       <w:pPr>
+        <w:tabs>
+          <w:tab w:val="left" w:pos="2340"/>
+        </w:tabs>
         <w:ind w:left="360" w:hanging="270"/>
         <w:rPr>
           <w:rFonts w:ascii="CoreHumanistSans" w:hAnsi="CoreHumanistSans"/>
@@ -1328,6 +1379,9 @@
     </w:p>
     <w:p>
       <w:pPr>
+        <w:tabs>
+          <w:tab w:val="left" w:pos="2340"/>
+        </w:tabs>
         <w:ind w:left="360" w:hanging="270"/>
         <w:rPr>
           <w:rFonts w:ascii="CoreHumanistSans" w:hAnsi="CoreHumanistSans"/>
@@ -1395,6 +1449,9 @@
     </w:p>
     <w:p>
       <w:pPr>
+        <w:tabs>
+          <w:tab w:val="left" w:pos="2340"/>
+        </w:tabs>
         <w:ind w:left="360" w:hanging="270"/>
         <w:rPr>
           <w:rFonts w:ascii="CoreHumanistSans" w:hAnsi="CoreHumanistSans"/>
@@ -1446,6 +1503,9 @@
     </w:p>
     <w:p>
       <w:pPr>
+        <w:tabs>
+          <w:tab w:val="left" w:pos="2340"/>
+        </w:tabs>
         <w:ind w:left="360" w:hanging="270"/>
         <w:rPr>
           <w:rFonts w:ascii="CoreHumanistSans" w:hAnsi="CoreHumanistSans"/>
@@ -1497,6 +1557,9 @@
     </w:p>
     <w:p>
       <w:pPr>
+        <w:tabs>
+          <w:tab w:val="left" w:pos="2340"/>
+        </w:tabs>
         <w:ind w:left="360" w:hanging="270"/>
         <w:rPr>
           <w:rFonts w:ascii="CoreHumanistSans" w:hAnsi="CoreHumanistSans"/>
@@ -1548,6 +1611,9 @@
     </w:p>
     <w:p>
       <w:pPr>
+        <w:tabs>
+          <w:tab w:val="left" w:pos="2340"/>
+        </w:tabs>
         <w:ind w:left="360" w:hanging="270"/>
         <w:rPr>
           <w:rFonts w:ascii="CoreHumanistSans" w:hAnsi="CoreHumanistSans"/>
@@ -1607,6 +1673,9 @@
     </w:p>
     <w:p>
       <w:pPr>
+        <w:tabs>
+          <w:tab w:val="left" w:pos="2340"/>
+        </w:tabs>
         <w:ind w:left="360" w:hanging="270"/>
         <w:rPr>
           <w:rFonts w:ascii="CoreHumanistSans" w:hAnsi="CoreHumanistSans"/>
@@ -1637,21 +1706,6 @@
           <w:szCs w:val="20"/>
         </w:rPr>
         <w:tab/>
-      </w:r>
-      <w:r>
-        <w:rPr>
-          <w:rFonts w:ascii="CoreHumanistSans" w:hAnsi="CoreHumanistSans"/>
-          <w:sz w:val="20"/>
-          <w:szCs w:val="20"/>
-        </w:rPr>
-        <w:tab/>
-      </w:r>
-      <w:r>
-        <w:rPr>
-          <w:rFonts w:ascii="CoreHumanistSans" w:hAnsi="CoreHumanistSans"/>
-          <w:sz w:val="20"/>
-          <w:szCs w:val="20"/>
-        </w:rPr>
         <w:t xml:space="preserve">CV target note # </w:t>
       </w:r>
       <w:r>
@@ -1673,6 +1727,9 @@
     </w:p>
     <w:p>
       <w:pPr>
+        <w:tabs>
+          <w:tab w:val="left" w:pos="2340"/>
+        </w:tabs>
         <w:ind w:left="360" w:hanging="270"/>
         <w:rPr>
           <w:rFonts w:ascii="CoreHumanistSans" w:hAnsi="CoreHumanistSans"/>
@@ -1732,6 +1789,9 @@
     </w:p>
     <w:p>
       <w:pPr>
+        <w:tabs>
+          <w:tab w:val="left" w:pos="2340"/>
+        </w:tabs>
         <w:spacing w:after="120"/>
         <w:ind w:left="360" w:hanging="274"/>
         <w:rPr>
@@ -1768,6 +1828,9 @@
     </w:p>
     <w:p>
       <w:pPr>
+        <w:tabs>
+          <w:tab w:val="left" w:pos="2340"/>
+        </w:tabs>
         <w:ind w:left="360" w:hanging="270"/>
         <w:rPr>
           <w:rFonts w:ascii="CoreHumanistSans" w:hAnsi="CoreHumanistSans"/>
@@ -1799,21 +1862,6 @@
           <w:szCs w:val="20"/>
         </w:rPr>
         <w:tab/>
-      </w:r>
-      <w:r>
-        <w:rPr>
-          <w:rFonts w:ascii="CoreHumanistSans" w:hAnsi="CoreHumanistSans"/>
-          <w:sz w:val="20"/>
-          <w:szCs w:val="20"/>
-        </w:rPr>
-        <w:tab/>
-      </w:r>
-      <w:r>
-        <w:rPr>
-          <w:rFonts w:ascii="CoreHumanistSans" w:hAnsi="CoreHumanistSans"/>
-          <w:sz w:val="20"/>
-          <w:szCs w:val="20"/>
-        </w:rPr>
         <w:t xml:space="preserve">targets oscillation to </w:t>
       </w:r>
       <w:r>
@@ -1835,6 +1883,9 @@
     </w:p>
     <w:p>
       <w:pPr>
+        <w:tabs>
+          <w:tab w:val="left" w:pos="2340"/>
+        </w:tabs>
         <w:ind w:left="360" w:hanging="270"/>
         <w:rPr>
           <w:rFonts w:ascii="CoreHumanistSans" w:hAnsi="CoreHumanistSans"/>
@@ -1886,6 +1937,9 @@
     </w:p>
     <w:p>
       <w:pPr>
+        <w:tabs>
+          <w:tab w:val="left" w:pos="2340"/>
+        </w:tabs>
         <w:ind w:left="360" w:hanging="270"/>
         <w:rPr>
           <w:rFonts w:ascii="CoreHumanistSans" w:hAnsi="CoreHumanistSans"/>
@@ -1968,6 +2022,9 @@
     </w:p>
     <w:p>
       <w:pPr>
+        <w:tabs>
+          <w:tab w:val="left" w:pos="2340"/>
+        </w:tabs>
         <w:ind w:left="360" w:hanging="270"/>
         <w:rPr>
           <w:rFonts w:ascii="CoreHumanistSans" w:hAnsi="CoreHumanistSans"/>
@@ -2019,6 +2076,9 @@
     </w:p>
     <w:p>
       <w:pPr>
+        <w:tabs>
+          <w:tab w:val="left" w:pos="2340"/>
+        </w:tabs>
         <w:ind w:left="360" w:hanging="270"/>
         <w:rPr>
           <w:rFonts w:ascii="CoreHumanistSans" w:hAnsi="CoreHumanistSans"/>
@@ -2078,6 +2138,9 @@
     </w:p>
     <w:p>
       <w:pPr>
+        <w:tabs>
+          <w:tab w:val="left" w:pos="2340"/>
+        </w:tabs>
         <w:ind w:left="360" w:hanging="270"/>
         <w:rPr>
           <w:rFonts w:ascii="CoreHumanistSans" w:hAnsi="CoreHumanistSans"/>
@@ -2129,6 +2192,9 @@
     </w:p>
     <w:p>
       <w:pPr>
+        <w:tabs>
+          <w:tab w:val="left" w:pos="2340"/>
+        </w:tabs>
         <w:ind w:left="360" w:hanging="270"/>
         <w:rPr>
           <w:rFonts w:ascii="CoreHumanistSans" w:hAnsi="CoreHumanistSans"/>
@@ -2180,6 +2246,9 @@
     </w:p>
     <w:p>
       <w:pPr>
+        <w:tabs>
+          <w:tab w:val="left" w:pos="2340"/>
+        </w:tabs>
         <w:ind w:left="360" w:hanging="270"/>
         <w:rPr>
           <w:rFonts w:ascii="CoreHumanistSans" w:hAnsi="CoreHumanistSans"/>
@@ -2231,6 +2300,9 @@
     </w:p>
     <w:p>
       <w:pPr>
+        <w:tabs>
+          <w:tab w:val="left" w:pos="2340"/>
+        </w:tabs>
         <w:ind w:left="360" w:hanging="270"/>
         <w:rPr>
           <w:rFonts w:ascii="CoreHumanistSans" w:hAnsi="CoreHumanistSans"/>
@@ -2282,6 +2354,9 @@
     </w:p>
     <w:p>
       <w:pPr>
+        <w:tabs>
+          <w:tab w:val="left" w:pos="2340"/>
+        </w:tabs>
         <w:ind w:left="360" w:hanging="270"/>
         <w:rPr>
           <w:rFonts w:ascii="CoreHumanistSans" w:hAnsi="CoreHumanistSans"/>
@@ -2333,6 +2408,9 @@
     </w:p>
     <w:p>
       <w:pPr>
+        <w:tabs>
+          <w:tab w:val="left" w:pos="2340"/>
+        </w:tabs>
         <w:ind w:left="360" w:hanging="270"/>
         <w:rPr>
           <w:rFonts w:ascii="CoreHumanistSans" w:hAnsi="CoreHumanistSans"/>
@@ -2400,6 +2478,9 @@
     </w:p>
     <w:p>
       <w:pPr>
+        <w:tabs>
+          <w:tab w:val="left" w:pos="2340"/>
+        </w:tabs>
         <w:ind w:left="360" w:hanging="270"/>
         <w:rPr>
           <w:rFonts w:ascii="CoreHumanistSans" w:hAnsi="CoreHumanistSans"/>
@@ -2435,6 +2516,9 @@
     </w:p>
     <w:p>
       <w:pPr>
+        <w:tabs>
+          <w:tab w:val="left" w:pos="2340"/>
+        </w:tabs>
         <w:ind w:left="360" w:hanging="270"/>
         <w:rPr>
           <w:rFonts w:ascii="CoreHumanistSans" w:hAnsi="CoreHumanistSans"/>
@@ -2531,8 +2615,6 @@
         </w:rPr>
         <w:t>16384</w:t>
       </w:r>
-      <w:bookmarkStart w:id="0" w:name="_GoBack"/>
-      <w:bookmarkEnd w:id="0"/>
       <w:r>
         <w:rPr>
           <w:rFonts w:ascii="CoreHumanistSans" w:hAnsi="CoreHumanistSans"/>
@@ -2544,6 +2626,9 @@
     </w:p>
     <w:p>
       <w:pPr>
+        <w:tabs>
+          <w:tab w:val="left" w:pos="2340"/>
+        </w:tabs>
         <w:ind w:left="360" w:hanging="270"/>
         <w:rPr>
           <w:rFonts w:ascii="CoreHumanistSans" w:hAnsi="CoreHumanistSans"/>
@@ -2611,6 +2696,9 @@
     </w:p>
     <w:p>
       <w:pPr>
+        <w:tabs>
+          <w:tab w:val="left" w:pos="2340"/>
+        </w:tabs>
         <w:ind w:left="360" w:hanging="270"/>
         <w:rPr>
           <w:rFonts w:ascii="CoreHumanistSans" w:hAnsi="CoreHumanistSans"/>
@@ -2670,6 +2758,9 @@
     </w:p>
     <w:p>
       <w:pPr>
+        <w:tabs>
+          <w:tab w:val="left" w:pos="2340"/>
+        </w:tabs>
         <w:ind w:left="360" w:hanging="270"/>
         <w:rPr>
           <w:rFonts w:ascii="CoreHumanistSans" w:hAnsi="CoreHumanistSans"/>
@@ -2745,6 +2836,9 @@
     </w:p>
     <w:p>
       <w:pPr>
+        <w:tabs>
+          <w:tab w:val="left" w:pos="2340"/>
+        </w:tabs>
         <w:ind w:left="360" w:hanging="270"/>
         <w:rPr>
           <w:rFonts w:ascii="CoreHumanistSans" w:hAnsi="CoreHumanistSans"/>
@@ -2836,6 +2930,9 @@
     </w:p>
     <w:p>
       <w:pPr>
+        <w:tabs>
+          <w:tab w:val="left" w:pos="2340"/>
+        </w:tabs>
         <w:ind w:left="360" w:hanging="270"/>
         <w:rPr>
           <w:rFonts w:ascii="CoreHumanistSans" w:hAnsi="CoreHumanistSans"/>
@@ -2927,6 +3024,1475 @@
     </w:p>
     <w:p>
       <w:pPr>
+        <w:tabs>
+          <w:tab w:val="left" w:pos="2340"/>
+        </w:tabs>
+        <w:ind w:left="360" w:hanging="270"/>
+        <w:rPr>
+          <w:rFonts w:ascii="CoreHumanistSans" w:hAnsi="CoreHumanistSans"/>
+          <w:sz w:val="20"/>
+          <w:szCs w:val="20"/>
+        </w:rPr>
+      </w:pPr>
+      <w:r>
+        <w:rPr>
+          <w:rFonts w:ascii="CoreHumanistSans" w:hAnsi="CoreHumanistSans"/>
+          <w:sz w:val="20"/>
+          <w:szCs w:val="20"/>
+        </w:rPr>
+        <w:t xml:space="preserve">TO.OSC.SCALE 1-n </w:t>
+      </w:r>
+      <w:r>
+        <w:rPr>
+          <w:rFonts w:ascii="Calibri" w:eastAsia="Calibri" w:hAnsi="Calibri" w:cs="Calibri"/>
+          <w:sz w:val="20"/>
+          <w:szCs w:val="20"/>
+        </w:rPr>
+        <w:t>α</w:t>
+      </w:r>
+      <w:r>
+        <w:rPr>
+          <w:rFonts w:ascii="CoreHumanistSans" w:hAnsi="CoreHumanistSans"/>
+          <w:sz w:val="20"/>
+          <w:szCs w:val="20"/>
+        </w:rPr>
+        <w:tab/>
+        <w:t>sets the quantization scale for the oscillator</w:t>
+      </w:r>
+      <w:r>
+        <w:rPr>
+          <w:rFonts w:ascii="CoreHumanistSans" w:hAnsi="CoreHumanistSans"/>
+          <w:sz w:val="20"/>
+          <w:szCs w:val="20"/>
+        </w:rPr>
+        <w:t xml:space="preserve"> </w:t>
+      </w:r>
+    </w:p>
+    <w:p>
+      <w:pPr>
+        <w:tabs>
+          <w:tab w:val="left" w:pos="2340"/>
+        </w:tabs>
+        <w:ind w:left="360" w:hanging="270"/>
+        <w:rPr>
+          <w:rFonts w:ascii="CoreHumanistSans" w:hAnsi="CoreHumanistSans"/>
+          <w:sz w:val="20"/>
+          <w:szCs w:val="20"/>
+        </w:rPr>
+      </w:pPr>
+      <w:r>
+        <w:rPr>
+          <w:rFonts w:ascii="CoreHumanistSans" w:hAnsi="CoreHumanistSans"/>
+          <w:sz w:val="20"/>
+          <w:szCs w:val="20"/>
+        </w:rPr>
+        <w:t>TO.OSC.</w:t>
+      </w:r>
+      <w:r>
+        <w:rPr>
+          <w:rFonts w:ascii="CoreHumanistSans" w:hAnsi="CoreHumanistSans"/>
+          <w:sz w:val="20"/>
+          <w:szCs w:val="20"/>
+        </w:rPr>
+        <w:t>CYC</w:t>
+      </w:r>
+      <w:r>
+        <w:rPr>
+          <w:rFonts w:ascii="CoreHumanistSans" w:hAnsi="CoreHumanistSans"/>
+          <w:sz w:val="20"/>
+          <w:szCs w:val="20"/>
+        </w:rPr>
+        <w:t xml:space="preserve"> 1-n </w:t>
+      </w:r>
+      <w:r>
+        <w:rPr>
+          <w:rFonts w:ascii="Calibri" w:eastAsia="Calibri" w:hAnsi="Calibri" w:cs="Calibri"/>
+          <w:sz w:val="20"/>
+          <w:szCs w:val="20"/>
+        </w:rPr>
+        <w:t>α</w:t>
+      </w:r>
+      <w:r>
+        <w:rPr>
+          <w:rFonts w:ascii="CoreHumanistSans" w:hAnsi="CoreHumanistSans"/>
+          <w:sz w:val="20"/>
+          <w:szCs w:val="20"/>
+        </w:rPr>
+        <w:tab/>
+        <w:t xml:space="preserve">sets the </w:t>
+      </w:r>
+      <w:r>
+        <w:rPr>
+          <w:rFonts w:ascii="CoreHumanistSans" w:hAnsi="CoreHumanistSans"/>
+          <w:sz w:val="20"/>
+          <w:szCs w:val="20"/>
+        </w:rPr>
+        <w:t>cycle</w:t>
+      </w:r>
+      <w:r>
+        <w:rPr>
+          <w:rFonts w:ascii="CoreHumanistSans" w:hAnsi="CoreHumanistSans"/>
+          <w:sz w:val="20"/>
+          <w:szCs w:val="20"/>
+        </w:rPr>
+        <w:t xml:space="preserve"> </w:t>
+      </w:r>
+      <w:r>
+        <w:rPr>
+          <w:rFonts w:ascii="CoreHumanistSans" w:hAnsi="CoreHumanistSans"/>
+          <w:sz w:val="20"/>
+          <w:szCs w:val="20"/>
+        </w:rPr>
+        <w:t>length</w:t>
+      </w:r>
+      <w:r>
+        <w:rPr>
+          <w:rFonts w:ascii="CoreHumanistSans" w:hAnsi="CoreHumanistSans"/>
+          <w:sz w:val="20"/>
+          <w:szCs w:val="20"/>
+        </w:rPr>
+        <w:t xml:space="preserve"> for the oscillator</w:t>
+      </w:r>
+      <w:r>
+        <w:rPr>
+          <w:rFonts w:ascii="CoreHumanistSans" w:hAnsi="CoreHumanistSans"/>
+          <w:sz w:val="20"/>
+          <w:szCs w:val="20"/>
+        </w:rPr>
+        <w:t>;</w:t>
+      </w:r>
+      <w:r>
+        <w:rPr>
+          <w:rFonts w:ascii="CoreHumanistSans" w:hAnsi="CoreHumanistSans"/>
+          <w:sz w:val="20"/>
+          <w:szCs w:val="20"/>
+        </w:rPr>
+        <w:t xml:space="preserve"> </w:t>
+      </w:r>
+      <w:r>
+        <w:rPr>
+          <w:rFonts w:ascii="Calibri" w:eastAsia="Calibri" w:hAnsi="Calibri" w:cs="Calibri"/>
+          <w:sz w:val="20"/>
+          <w:szCs w:val="20"/>
+        </w:rPr>
+        <w:t>α</w:t>
+      </w:r>
+      <w:r>
+        <w:rPr>
+          <w:rFonts w:ascii="CoreHumanistSans" w:hAnsi="CoreHumanistSans"/>
+          <w:sz w:val="20"/>
+          <w:szCs w:val="20"/>
+        </w:rPr>
+        <w:t xml:space="preserve"> </w:t>
+      </w:r>
+      <w:r>
+        <w:rPr>
+          <w:rFonts w:ascii="CoreHumanistSans" w:hAnsi="CoreHumanistSans"/>
+          <w:sz w:val="20"/>
+          <w:szCs w:val="20"/>
+        </w:rPr>
+        <w:t>in ms</w:t>
+      </w:r>
+    </w:p>
+    <w:p>
+      <w:pPr>
+        <w:tabs>
+          <w:tab w:val="left" w:pos="2340"/>
+        </w:tabs>
+        <w:ind w:left="360" w:hanging="270"/>
+        <w:rPr>
+          <w:rFonts w:ascii="CoreHumanistSans" w:hAnsi="CoreHumanistSans"/>
+          <w:sz w:val="20"/>
+          <w:szCs w:val="20"/>
+        </w:rPr>
+      </w:pPr>
+      <w:r>
+        <w:rPr>
+          <w:rFonts w:ascii="CoreHumanistSans" w:hAnsi="CoreHumanistSans"/>
+          <w:sz w:val="20"/>
+          <w:szCs w:val="20"/>
+        </w:rPr>
+        <w:t>TO.OSC.</w:t>
+      </w:r>
+      <w:r>
+        <w:rPr>
+          <w:rFonts w:ascii="CoreHumanistSans" w:hAnsi="CoreHumanistSans"/>
+          <w:sz w:val="20"/>
+          <w:szCs w:val="20"/>
+        </w:rPr>
+        <w:t>CYC</w:t>
+      </w:r>
+      <w:r>
+        <w:rPr>
+          <w:rFonts w:ascii="CoreHumanistSans" w:hAnsi="CoreHumanistSans"/>
+          <w:sz w:val="20"/>
+          <w:szCs w:val="20"/>
+        </w:rPr>
+        <w:t>.</w:t>
+      </w:r>
+      <w:r>
+        <w:rPr>
+          <w:rFonts w:ascii="CoreHumanistSans" w:hAnsi="CoreHumanistSans"/>
+          <w:sz w:val="20"/>
+          <w:szCs w:val="20"/>
+        </w:rPr>
+        <w:t xml:space="preserve">S 1-n </w:t>
+      </w:r>
+      <w:r>
+        <w:rPr>
+          <w:rFonts w:ascii="Calibri" w:eastAsia="Calibri" w:hAnsi="Calibri" w:cs="Calibri"/>
+          <w:sz w:val="20"/>
+          <w:szCs w:val="20"/>
+        </w:rPr>
+        <w:t>α</w:t>
+      </w:r>
+      <w:r>
+        <w:rPr>
+          <w:rFonts w:ascii="CoreHumanistSans" w:hAnsi="CoreHumanistSans"/>
+          <w:sz w:val="20"/>
+          <w:szCs w:val="20"/>
+        </w:rPr>
+        <w:tab/>
+        <w:t xml:space="preserve">sets the </w:t>
+      </w:r>
+      <w:r>
+        <w:rPr>
+          <w:rFonts w:ascii="CoreHumanistSans" w:hAnsi="CoreHumanistSans"/>
+          <w:sz w:val="20"/>
+          <w:szCs w:val="20"/>
+        </w:rPr>
+        <w:t>cycle</w:t>
+      </w:r>
+      <w:r>
+        <w:rPr>
+          <w:rFonts w:ascii="CoreHumanistSans" w:hAnsi="CoreHumanistSans"/>
+          <w:sz w:val="20"/>
+          <w:szCs w:val="20"/>
+        </w:rPr>
+        <w:t xml:space="preserve"> </w:t>
+      </w:r>
+      <w:r>
+        <w:rPr>
+          <w:rFonts w:ascii="CoreHumanistSans" w:hAnsi="CoreHumanistSans"/>
+          <w:sz w:val="20"/>
+          <w:szCs w:val="20"/>
+        </w:rPr>
+        <w:t>length</w:t>
+      </w:r>
+      <w:r>
+        <w:rPr>
+          <w:rFonts w:ascii="CoreHumanistSans" w:hAnsi="CoreHumanistSans"/>
+          <w:sz w:val="20"/>
+          <w:szCs w:val="20"/>
+        </w:rPr>
+        <w:t xml:space="preserve"> </w:t>
+      </w:r>
+      <w:r>
+        <w:rPr>
+          <w:rFonts w:ascii="CoreHumanistSans" w:hAnsi="CoreHumanistSans"/>
+          <w:sz w:val="20"/>
+          <w:szCs w:val="20"/>
+        </w:rPr>
+        <w:t>for the oscillator</w:t>
+      </w:r>
+      <w:r>
+        <w:rPr>
+          <w:rFonts w:ascii="CoreHumanistSans" w:hAnsi="CoreHumanistSans"/>
+          <w:sz w:val="20"/>
+          <w:szCs w:val="20"/>
+        </w:rPr>
+        <w:t>;</w:t>
+      </w:r>
+      <w:r>
+        <w:rPr>
+          <w:rFonts w:ascii="CoreHumanistSans" w:hAnsi="CoreHumanistSans"/>
+          <w:sz w:val="20"/>
+          <w:szCs w:val="20"/>
+        </w:rPr>
+        <w:t xml:space="preserve"> </w:t>
+      </w:r>
+      <w:r>
+        <w:rPr>
+          <w:rFonts w:ascii="Calibri" w:eastAsia="Calibri" w:hAnsi="Calibri" w:cs="Calibri"/>
+          <w:sz w:val="20"/>
+          <w:szCs w:val="20"/>
+        </w:rPr>
+        <w:t>α</w:t>
+      </w:r>
+      <w:r>
+        <w:rPr>
+          <w:rFonts w:ascii="CoreHumanistSans" w:hAnsi="CoreHumanistSans"/>
+          <w:sz w:val="20"/>
+          <w:szCs w:val="20"/>
+        </w:rPr>
+        <w:t xml:space="preserve"> </w:t>
+      </w:r>
+      <w:r>
+        <w:rPr>
+          <w:rFonts w:ascii="CoreHumanistSans" w:hAnsi="CoreHumanistSans"/>
+          <w:sz w:val="20"/>
+          <w:szCs w:val="20"/>
+        </w:rPr>
+        <w:t>in sec</w:t>
+      </w:r>
+    </w:p>
+    <w:p>
+      <w:pPr>
+        <w:tabs>
+          <w:tab w:val="left" w:pos="2340"/>
+        </w:tabs>
+        <w:ind w:left="360" w:hanging="270"/>
+        <w:rPr>
+          <w:rFonts w:ascii="CoreHumanistSans" w:hAnsi="CoreHumanistSans"/>
+          <w:sz w:val="20"/>
+          <w:szCs w:val="20"/>
+        </w:rPr>
+      </w:pPr>
+      <w:r>
+        <w:rPr>
+          <w:rFonts w:ascii="CoreHumanistSans" w:hAnsi="CoreHumanistSans"/>
+          <w:sz w:val="20"/>
+          <w:szCs w:val="20"/>
+        </w:rPr>
+        <w:t>TO.OSC.</w:t>
+      </w:r>
+      <w:r>
+        <w:rPr>
+          <w:rFonts w:ascii="CoreHumanistSans" w:hAnsi="CoreHumanistSans"/>
+          <w:sz w:val="20"/>
+          <w:szCs w:val="20"/>
+        </w:rPr>
+        <w:t>CYC</w:t>
+      </w:r>
+      <w:r>
+        <w:rPr>
+          <w:rFonts w:ascii="CoreHumanistSans" w:hAnsi="CoreHumanistSans"/>
+          <w:sz w:val="20"/>
+          <w:szCs w:val="20"/>
+        </w:rPr>
+        <w:t>.</w:t>
+      </w:r>
+      <w:r>
+        <w:rPr>
+          <w:rFonts w:ascii="CoreHumanistSans" w:hAnsi="CoreHumanistSans"/>
+          <w:sz w:val="20"/>
+          <w:szCs w:val="20"/>
+        </w:rPr>
+        <w:t xml:space="preserve">M 1-n </w:t>
+      </w:r>
+      <w:r>
+        <w:rPr>
+          <w:rFonts w:ascii="Calibri" w:eastAsia="Calibri" w:hAnsi="Calibri" w:cs="Calibri"/>
+          <w:sz w:val="20"/>
+          <w:szCs w:val="20"/>
+        </w:rPr>
+        <w:t>α</w:t>
+      </w:r>
+      <w:r>
+        <w:rPr>
+          <w:rFonts w:ascii="CoreHumanistSans" w:hAnsi="CoreHumanistSans"/>
+          <w:sz w:val="20"/>
+          <w:szCs w:val="20"/>
+        </w:rPr>
+        <w:tab/>
+        <w:t xml:space="preserve">sets the </w:t>
+      </w:r>
+      <w:r>
+        <w:rPr>
+          <w:rFonts w:ascii="CoreHumanistSans" w:hAnsi="CoreHumanistSans"/>
+          <w:sz w:val="20"/>
+          <w:szCs w:val="20"/>
+        </w:rPr>
+        <w:t>cycle</w:t>
+      </w:r>
+      <w:r>
+        <w:rPr>
+          <w:rFonts w:ascii="CoreHumanistSans" w:hAnsi="CoreHumanistSans"/>
+          <w:sz w:val="20"/>
+          <w:szCs w:val="20"/>
+        </w:rPr>
+        <w:t xml:space="preserve"> </w:t>
+      </w:r>
+      <w:r>
+        <w:rPr>
+          <w:rFonts w:ascii="CoreHumanistSans" w:hAnsi="CoreHumanistSans"/>
+          <w:sz w:val="20"/>
+          <w:szCs w:val="20"/>
+        </w:rPr>
+        <w:t>length</w:t>
+      </w:r>
+      <w:r>
+        <w:rPr>
+          <w:rFonts w:ascii="CoreHumanistSans" w:hAnsi="CoreHumanistSans"/>
+          <w:sz w:val="20"/>
+          <w:szCs w:val="20"/>
+        </w:rPr>
+        <w:t xml:space="preserve"> </w:t>
+      </w:r>
+      <w:r>
+        <w:rPr>
+          <w:rFonts w:ascii="CoreHumanistSans" w:hAnsi="CoreHumanistSans"/>
+          <w:sz w:val="20"/>
+          <w:szCs w:val="20"/>
+        </w:rPr>
+        <w:t>for the oscillator</w:t>
+      </w:r>
+      <w:r>
+        <w:rPr>
+          <w:rFonts w:ascii="CoreHumanistSans" w:hAnsi="CoreHumanistSans"/>
+          <w:sz w:val="20"/>
+          <w:szCs w:val="20"/>
+        </w:rPr>
+        <w:t>;</w:t>
+      </w:r>
+      <w:r>
+        <w:rPr>
+          <w:rFonts w:ascii="CoreHumanistSans" w:hAnsi="CoreHumanistSans"/>
+          <w:sz w:val="20"/>
+          <w:szCs w:val="20"/>
+        </w:rPr>
+        <w:t xml:space="preserve"> </w:t>
+      </w:r>
+      <w:r>
+        <w:rPr>
+          <w:rFonts w:ascii="Calibri" w:eastAsia="Calibri" w:hAnsi="Calibri" w:cs="Calibri"/>
+          <w:sz w:val="20"/>
+          <w:szCs w:val="20"/>
+        </w:rPr>
+        <w:t>α</w:t>
+      </w:r>
+      <w:r>
+        <w:rPr>
+          <w:rFonts w:ascii="CoreHumanistSans" w:hAnsi="CoreHumanistSans"/>
+          <w:sz w:val="20"/>
+          <w:szCs w:val="20"/>
+        </w:rPr>
+        <w:t xml:space="preserve"> </w:t>
+      </w:r>
+      <w:r>
+        <w:rPr>
+          <w:rFonts w:ascii="CoreHumanistSans" w:hAnsi="CoreHumanistSans"/>
+          <w:sz w:val="20"/>
+          <w:szCs w:val="20"/>
+        </w:rPr>
+        <w:t>in min</w:t>
+      </w:r>
+      <w:r>
+        <w:rPr>
+          <w:rFonts w:ascii="CoreHumanistSans" w:hAnsi="CoreHumanistSans"/>
+          <w:sz w:val="20"/>
+          <w:szCs w:val="20"/>
+        </w:rPr>
+        <w:t xml:space="preserve"> </w:t>
+      </w:r>
+    </w:p>
+    <w:p>
+      <w:pPr>
+        <w:tabs>
+          <w:tab w:val="left" w:pos="2340"/>
+        </w:tabs>
+        <w:ind w:left="360" w:hanging="270"/>
+        <w:rPr>
+          <w:rFonts w:ascii="CoreHumanistSans" w:hAnsi="CoreHumanistSans"/>
+          <w:sz w:val="20"/>
+          <w:szCs w:val="20"/>
+        </w:rPr>
+      </w:pPr>
+      <w:r>
+        <w:rPr>
+          <w:rFonts w:ascii="CoreHumanistSans" w:hAnsi="CoreHumanistSans"/>
+          <w:sz w:val="20"/>
+          <w:szCs w:val="20"/>
+        </w:rPr>
+        <w:t>TO.OSC.</w:t>
+      </w:r>
+      <w:r>
+        <w:rPr>
+          <w:rFonts w:ascii="CoreHumanistSans" w:hAnsi="CoreHumanistSans"/>
+          <w:sz w:val="20"/>
+          <w:szCs w:val="20"/>
+        </w:rPr>
+        <w:t>CYC.SET</w:t>
+      </w:r>
+      <w:r>
+        <w:rPr>
+          <w:rFonts w:ascii="CoreHumanistSans" w:hAnsi="CoreHumanistSans"/>
+          <w:sz w:val="20"/>
+          <w:szCs w:val="20"/>
+        </w:rPr>
+        <w:t xml:space="preserve"> 1-n </w:t>
+      </w:r>
+      <w:r>
+        <w:rPr>
+          <w:rFonts w:ascii="Calibri" w:eastAsia="Calibri" w:hAnsi="Calibri" w:cs="Calibri"/>
+          <w:sz w:val="20"/>
+          <w:szCs w:val="20"/>
+        </w:rPr>
+        <w:t>α</w:t>
+      </w:r>
+      <w:r>
+        <w:rPr>
+          <w:rFonts w:ascii="CoreHumanistSans" w:hAnsi="CoreHumanistSans"/>
+          <w:sz w:val="20"/>
+          <w:szCs w:val="20"/>
+        </w:rPr>
+        <w:tab/>
+      </w:r>
+      <w:r>
+        <w:rPr>
+          <w:rFonts w:ascii="CoreHumanistSans" w:hAnsi="CoreHumanistSans"/>
+          <w:sz w:val="20"/>
+          <w:szCs w:val="20"/>
+        </w:rPr>
+        <w:t>targets</w:t>
+      </w:r>
+      <w:r>
+        <w:rPr>
+          <w:rFonts w:ascii="CoreHumanistSans" w:hAnsi="CoreHumanistSans"/>
+          <w:sz w:val="20"/>
+          <w:szCs w:val="20"/>
+        </w:rPr>
+        <w:t xml:space="preserve"> the </w:t>
+      </w:r>
+      <w:r>
+        <w:rPr>
+          <w:rFonts w:ascii="CoreHumanistSans" w:hAnsi="CoreHumanistSans"/>
+          <w:sz w:val="20"/>
+          <w:szCs w:val="20"/>
+        </w:rPr>
+        <w:t>cycle</w:t>
+      </w:r>
+      <w:r>
+        <w:rPr>
+          <w:rFonts w:ascii="CoreHumanistSans" w:hAnsi="CoreHumanistSans"/>
+          <w:sz w:val="20"/>
+          <w:szCs w:val="20"/>
+        </w:rPr>
+        <w:t xml:space="preserve"> </w:t>
+      </w:r>
+      <w:r>
+        <w:rPr>
+          <w:rFonts w:ascii="CoreHumanistSans" w:hAnsi="CoreHumanistSans"/>
+          <w:sz w:val="20"/>
+          <w:szCs w:val="20"/>
+        </w:rPr>
+        <w:t>length</w:t>
+      </w:r>
+      <w:r>
+        <w:rPr>
+          <w:rFonts w:ascii="CoreHumanistSans" w:hAnsi="CoreHumanistSans"/>
+          <w:sz w:val="20"/>
+          <w:szCs w:val="20"/>
+        </w:rPr>
+        <w:t xml:space="preserve"> </w:t>
+      </w:r>
+      <w:r>
+        <w:rPr>
+          <w:rFonts w:ascii="CoreHumanistSans" w:hAnsi="CoreHumanistSans"/>
+          <w:sz w:val="20"/>
+          <w:szCs w:val="20"/>
+        </w:rPr>
+        <w:t>for the oscillator</w:t>
+      </w:r>
+      <w:r>
+        <w:rPr>
+          <w:rFonts w:ascii="CoreHumanistSans" w:hAnsi="CoreHumanistSans"/>
+          <w:sz w:val="20"/>
+          <w:szCs w:val="20"/>
+        </w:rPr>
+        <w:t>;</w:t>
+      </w:r>
+      <w:r>
+        <w:rPr>
+          <w:rFonts w:ascii="CoreHumanistSans" w:hAnsi="CoreHumanistSans"/>
+          <w:sz w:val="20"/>
+          <w:szCs w:val="20"/>
+        </w:rPr>
+        <w:t xml:space="preserve"> </w:t>
+      </w:r>
+      <w:r>
+        <w:rPr>
+          <w:rFonts w:ascii="Calibri" w:eastAsia="Calibri" w:hAnsi="Calibri" w:cs="Calibri"/>
+          <w:sz w:val="20"/>
+          <w:szCs w:val="20"/>
+        </w:rPr>
+        <w:t>α</w:t>
+      </w:r>
+      <w:r>
+        <w:rPr>
+          <w:rFonts w:ascii="CoreHumanistSans" w:hAnsi="CoreHumanistSans"/>
+          <w:sz w:val="20"/>
+          <w:szCs w:val="20"/>
+        </w:rPr>
+        <w:t xml:space="preserve"> </w:t>
+      </w:r>
+      <w:r>
+        <w:rPr>
+          <w:rFonts w:ascii="CoreHumanistSans" w:hAnsi="CoreHumanistSans"/>
+          <w:sz w:val="20"/>
+          <w:szCs w:val="20"/>
+        </w:rPr>
+        <w:t>in ms</w:t>
+      </w:r>
+    </w:p>
+    <w:p>
+      <w:pPr>
+        <w:tabs>
+          <w:tab w:val="left" w:pos="2340"/>
+        </w:tabs>
+        <w:ind w:left="360" w:hanging="270"/>
+        <w:rPr>
+          <w:rFonts w:ascii="CoreHumanistSans" w:hAnsi="CoreHumanistSans"/>
+          <w:sz w:val="20"/>
+          <w:szCs w:val="20"/>
+        </w:rPr>
+      </w:pPr>
+      <w:r>
+        <w:rPr>
+          <w:rFonts w:ascii="CoreHumanistSans" w:hAnsi="CoreHumanistSans"/>
+          <w:sz w:val="20"/>
+          <w:szCs w:val="20"/>
+        </w:rPr>
+        <w:t>TO.OSC.</w:t>
+      </w:r>
+      <w:r>
+        <w:rPr>
+          <w:rFonts w:ascii="CoreHumanistSans" w:hAnsi="CoreHumanistSans"/>
+          <w:sz w:val="20"/>
+          <w:szCs w:val="20"/>
+        </w:rPr>
+        <w:t>CYC</w:t>
+      </w:r>
+      <w:r>
+        <w:rPr>
+          <w:rFonts w:ascii="CoreHumanistSans" w:hAnsi="CoreHumanistSans"/>
+          <w:sz w:val="20"/>
+          <w:szCs w:val="20"/>
+        </w:rPr>
+        <w:t>.</w:t>
+      </w:r>
+      <w:r>
+        <w:rPr>
+          <w:rFonts w:ascii="CoreHumanistSans" w:hAnsi="CoreHumanistSans"/>
+          <w:sz w:val="20"/>
+          <w:szCs w:val="20"/>
+        </w:rPr>
+        <w:t>S</w:t>
+      </w:r>
+      <w:r>
+        <w:rPr>
+          <w:rFonts w:ascii="CoreHumanistSans" w:hAnsi="CoreHumanistSans"/>
+          <w:sz w:val="20"/>
+          <w:szCs w:val="20"/>
+        </w:rPr>
+        <w:t>.SET</w:t>
+      </w:r>
+      <w:r>
+        <w:rPr>
+          <w:rFonts w:ascii="CoreHumanistSans" w:hAnsi="CoreHumanistSans"/>
+          <w:sz w:val="20"/>
+          <w:szCs w:val="20"/>
+        </w:rPr>
+        <w:t xml:space="preserve"> 1-n </w:t>
+      </w:r>
+      <w:r>
+        <w:rPr>
+          <w:rFonts w:ascii="Calibri" w:eastAsia="Calibri" w:hAnsi="Calibri" w:cs="Calibri"/>
+          <w:sz w:val="20"/>
+          <w:szCs w:val="20"/>
+        </w:rPr>
+        <w:t>α</w:t>
+      </w:r>
+      <w:r>
+        <w:rPr>
+          <w:rFonts w:ascii="CoreHumanistSans" w:hAnsi="CoreHumanistSans"/>
+          <w:sz w:val="20"/>
+          <w:szCs w:val="20"/>
+        </w:rPr>
+        <w:tab/>
+      </w:r>
+      <w:r>
+        <w:rPr>
+          <w:rFonts w:ascii="CoreHumanistSans" w:hAnsi="CoreHumanistSans"/>
+          <w:sz w:val="20"/>
+          <w:szCs w:val="20"/>
+        </w:rPr>
+        <w:t>targets</w:t>
+      </w:r>
+      <w:r>
+        <w:rPr>
+          <w:rFonts w:ascii="CoreHumanistSans" w:hAnsi="CoreHumanistSans"/>
+          <w:sz w:val="20"/>
+          <w:szCs w:val="20"/>
+        </w:rPr>
+        <w:t xml:space="preserve"> </w:t>
+      </w:r>
+      <w:r>
+        <w:rPr>
+          <w:rFonts w:ascii="CoreHumanistSans" w:hAnsi="CoreHumanistSans"/>
+          <w:sz w:val="20"/>
+          <w:szCs w:val="20"/>
+        </w:rPr>
+        <w:t xml:space="preserve">the </w:t>
+      </w:r>
+      <w:r>
+        <w:rPr>
+          <w:rFonts w:ascii="CoreHumanistSans" w:hAnsi="CoreHumanistSans"/>
+          <w:sz w:val="20"/>
+          <w:szCs w:val="20"/>
+        </w:rPr>
+        <w:t>cycle</w:t>
+      </w:r>
+      <w:r>
+        <w:rPr>
+          <w:rFonts w:ascii="CoreHumanistSans" w:hAnsi="CoreHumanistSans"/>
+          <w:sz w:val="20"/>
+          <w:szCs w:val="20"/>
+        </w:rPr>
+        <w:t xml:space="preserve"> </w:t>
+      </w:r>
+      <w:r>
+        <w:rPr>
+          <w:rFonts w:ascii="CoreHumanistSans" w:hAnsi="CoreHumanistSans"/>
+          <w:sz w:val="20"/>
+          <w:szCs w:val="20"/>
+        </w:rPr>
+        <w:t>length</w:t>
+      </w:r>
+      <w:r>
+        <w:rPr>
+          <w:rFonts w:ascii="CoreHumanistSans" w:hAnsi="CoreHumanistSans"/>
+          <w:sz w:val="20"/>
+          <w:szCs w:val="20"/>
+        </w:rPr>
+        <w:t xml:space="preserve"> </w:t>
+      </w:r>
+      <w:r>
+        <w:rPr>
+          <w:rFonts w:ascii="CoreHumanistSans" w:hAnsi="CoreHumanistSans"/>
+          <w:sz w:val="20"/>
+          <w:szCs w:val="20"/>
+        </w:rPr>
+        <w:t>for the oscillator</w:t>
+      </w:r>
+      <w:r>
+        <w:rPr>
+          <w:rFonts w:ascii="CoreHumanistSans" w:hAnsi="CoreHumanistSans"/>
+          <w:sz w:val="20"/>
+          <w:szCs w:val="20"/>
+        </w:rPr>
+        <w:t>;</w:t>
+      </w:r>
+      <w:r>
+        <w:rPr>
+          <w:rFonts w:ascii="CoreHumanistSans" w:hAnsi="CoreHumanistSans"/>
+          <w:sz w:val="20"/>
+          <w:szCs w:val="20"/>
+        </w:rPr>
+        <w:t xml:space="preserve"> </w:t>
+      </w:r>
+      <w:r>
+        <w:rPr>
+          <w:rFonts w:ascii="Calibri" w:eastAsia="Calibri" w:hAnsi="Calibri" w:cs="Calibri"/>
+          <w:sz w:val="20"/>
+          <w:szCs w:val="20"/>
+        </w:rPr>
+        <w:t>α</w:t>
+      </w:r>
+      <w:r>
+        <w:rPr>
+          <w:rFonts w:ascii="CoreHumanistSans" w:hAnsi="CoreHumanistSans"/>
+          <w:sz w:val="20"/>
+          <w:szCs w:val="20"/>
+        </w:rPr>
+        <w:t xml:space="preserve"> </w:t>
+      </w:r>
+      <w:r>
+        <w:rPr>
+          <w:rFonts w:ascii="CoreHumanistSans" w:hAnsi="CoreHumanistSans"/>
+          <w:sz w:val="20"/>
+          <w:szCs w:val="20"/>
+        </w:rPr>
+        <w:t>in sec</w:t>
+      </w:r>
+    </w:p>
+    <w:p>
+      <w:pPr>
+        <w:tabs>
+          <w:tab w:val="left" w:pos="2340"/>
+        </w:tabs>
+        <w:ind w:left="360" w:hanging="270"/>
+        <w:rPr>
+          <w:rFonts w:ascii="CoreHumanistSans" w:hAnsi="CoreHumanistSans"/>
+          <w:sz w:val="20"/>
+          <w:szCs w:val="20"/>
+        </w:rPr>
+      </w:pPr>
+      <w:r>
+        <w:rPr>
+          <w:rFonts w:ascii="CoreHumanistSans" w:hAnsi="CoreHumanistSans"/>
+          <w:sz w:val="20"/>
+          <w:szCs w:val="20"/>
+        </w:rPr>
+        <w:t>TO.OSC.</w:t>
+      </w:r>
+      <w:r>
+        <w:rPr>
+          <w:rFonts w:ascii="CoreHumanistSans" w:hAnsi="CoreHumanistSans"/>
+          <w:sz w:val="20"/>
+          <w:szCs w:val="20"/>
+        </w:rPr>
+        <w:t>CYC</w:t>
+      </w:r>
+      <w:r>
+        <w:rPr>
+          <w:rFonts w:ascii="CoreHumanistSans" w:hAnsi="CoreHumanistSans"/>
+          <w:sz w:val="20"/>
+          <w:szCs w:val="20"/>
+        </w:rPr>
+        <w:t>.</w:t>
+      </w:r>
+      <w:r>
+        <w:rPr>
+          <w:rFonts w:ascii="CoreHumanistSans" w:hAnsi="CoreHumanistSans"/>
+          <w:sz w:val="20"/>
+          <w:szCs w:val="20"/>
+        </w:rPr>
+        <w:t>M</w:t>
+      </w:r>
+      <w:r>
+        <w:rPr>
+          <w:rFonts w:ascii="CoreHumanistSans" w:hAnsi="CoreHumanistSans"/>
+          <w:sz w:val="20"/>
+          <w:szCs w:val="20"/>
+        </w:rPr>
+        <w:t>.SET</w:t>
+      </w:r>
+      <w:r>
+        <w:rPr>
+          <w:rFonts w:ascii="CoreHumanistSans" w:hAnsi="CoreHumanistSans"/>
+          <w:sz w:val="20"/>
+          <w:szCs w:val="20"/>
+        </w:rPr>
+        <w:t xml:space="preserve"> 1-n </w:t>
+      </w:r>
+      <w:r>
+        <w:rPr>
+          <w:rFonts w:ascii="Calibri" w:eastAsia="Calibri" w:hAnsi="Calibri" w:cs="Calibri"/>
+          <w:sz w:val="20"/>
+          <w:szCs w:val="20"/>
+        </w:rPr>
+        <w:t>α</w:t>
+      </w:r>
+      <w:r>
+        <w:rPr>
+          <w:rFonts w:ascii="CoreHumanistSans" w:hAnsi="CoreHumanistSans"/>
+          <w:sz w:val="20"/>
+          <w:szCs w:val="20"/>
+        </w:rPr>
+        <w:tab/>
+      </w:r>
+      <w:r>
+        <w:rPr>
+          <w:rFonts w:ascii="CoreHumanistSans" w:hAnsi="CoreHumanistSans"/>
+          <w:sz w:val="20"/>
+          <w:szCs w:val="20"/>
+        </w:rPr>
+        <w:t>targets</w:t>
+      </w:r>
+      <w:r>
+        <w:rPr>
+          <w:rFonts w:ascii="CoreHumanistSans" w:hAnsi="CoreHumanistSans"/>
+          <w:sz w:val="20"/>
+          <w:szCs w:val="20"/>
+        </w:rPr>
+        <w:t xml:space="preserve"> </w:t>
+      </w:r>
+      <w:r>
+        <w:rPr>
+          <w:rFonts w:ascii="CoreHumanistSans" w:hAnsi="CoreHumanistSans"/>
+          <w:sz w:val="20"/>
+          <w:szCs w:val="20"/>
+        </w:rPr>
+        <w:t xml:space="preserve">the </w:t>
+      </w:r>
+      <w:r>
+        <w:rPr>
+          <w:rFonts w:ascii="CoreHumanistSans" w:hAnsi="CoreHumanistSans"/>
+          <w:sz w:val="20"/>
+          <w:szCs w:val="20"/>
+        </w:rPr>
+        <w:t>cycle</w:t>
+      </w:r>
+      <w:r>
+        <w:rPr>
+          <w:rFonts w:ascii="CoreHumanistSans" w:hAnsi="CoreHumanistSans"/>
+          <w:sz w:val="20"/>
+          <w:szCs w:val="20"/>
+        </w:rPr>
+        <w:t xml:space="preserve"> </w:t>
+      </w:r>
+      <w:r>
+        <w:rPr>
+          <w:rFonts w:ascii="CoreHumanistSans" w:hAnsi="CoreHumanistSans"/>
+          <w:sz w:val="20"/>
+          <w:szCs w:val="20"/>
+        </w:rPr>
+        <w:t>length</w:t>
+      </w:r>
+      <w:r>
+        <w:rPr>
+          <w:rFonts w:ascii="CoreHumanistSans" w:hAnsi="CoreHumanistSans"/>
+          <w:sz w:val="20"/>
+          <w:szCs w:val="20"/>
+        </w:rPr>
+        <w:t xml:space="preserve"> </w:t>
+      </w:r>
+      <w:r>
+        <w:rPr>
+          <w:rFonts w:ascii="CoreHumanistSans" w:hAnsi="CoreHumanistSans"/>
+          <w:sz w:val="20"/>
+          <w:szCs w:val="20"/>
+        </w:rPr>
+        <w:t>for the oscillator</w:t>
+      </w:r>
+      <w:r>
+        <w:rPr>
+          <w:rFonts w:ascii="CoreHumanistSans" w:hAnsi="CoreHumanistSans"/>
+          <w:sz w:val="20"/>
+          <w:szCs w:val="20"/>
+        </w:rPr>
+        <w:t>;</w:t>
+      </w:r>
+      <w:r>
+        <w:rPr>
+          <w:rFonts w:ascii="CoreHumanistSans" w:hAnsi="CoreHumanistSans"/>
+          <w:sz w:val="20"/>
+          <w:szCs w:val="20"/>
+        </w:rPr>
+        <w:t xml:space="preserve"> </w:t>
+      </w:r>
+      <w:r>
+        <w:rPr>
+          <w:rFonts w:ascii="Calibri" w:eastAsia="Calibri" w:hAnsi="Calibri" w:cs="Calibri"/>
+          <w:sz w:val="20"/>
+          <w:szCs w:val="20"/>
+        </w:rPr>
+        <w:t>α</w:t>
+      </w:r>
+      <w:r>
+        <w:rPr>
+          <w:rFonts w:ascii="CoreHumanistSans" w:hAnsi="CoreHumanistSans"/>
+          <w:sz w:val="20"/>
+          <w:szCs w:val="20"/>
+        </w:rPr>
+        <w:t xml:space="preserve"> </w:t>
+      </w:r>
+      <w:r>
+        <w:rPr>
+          <w:rFonts w:ascii="CoreHumanistSans" w:hAnsi="CoreHumanistSans"/>
+          <w:sz w:val="20"/>
+          <w:szCs w:val="20"/>
+        </w:rPr>
+        <w:t>in min</w:t>
+      </w:r>
+    </w:p>
+    <w:p>
+      <w:pPr>
+        <w:tabs>
+          <w:tab w:val="left" w:pos="2340"/>
+        </w:tabs>
+        <w:spacing w:before="120"/>
+        <w:ind w:left="360" w:hanging="274"/>
+        <w:rPr>
+          <w:rFonts w:ascii="CoreHumanistSans" w:hAnsi="CoreHumanistSans"/>
+          <w:sz w:val="20"/>
+          <w:szCs w:val="20"/>
+        </w:rPr>
+      </w:pPr>
+      <w:r>
+        <w:rPr>
+          <w:rFonts w:ascii="CoreHumanistSans" w:hAnsi="CoreHumanistSans"/>
+          <w:sz w:val="20"/>
+          <w:szCs w:val="20"/>
+        </w:rPr>
+        <w:t xml:space="preserve">TO.ENV.ACT 1-n </w:t>
+      </w:r>
+      <w:r>
+        <w:rPr>
+          <w:rFonts w:ascii="Calibri" w:eastAsia="Calibri" w:hAnsi="Calibri" w:cs="Calibri"/>
+          <w:sz w:val="20"/>
+          <w:szCs w:val="20"/>
+        </w:rPr>
+        <w:t>α</w:t>
+      </w:r>
+      <w:r>
+        <w:rPr>
+          <w:rFonts w:ascii="CoreHumanistSans" w:hAnsi="CoreHumanistSans"/>
+          <w:sz w:val="20"/>
+          <w:szCs w:val="20"/>
+        </w:rPr>
+        <w:tab/>
+        <w:t xml:space="preserve">activates the envelope generator </w:t>
+      </w:r>
+      <w:r>
+        <w:rPr>
+          <w:rFonts w:ascii="CoreHumanistSans" w:hAnsi="CoreHumanistSans"/>
+          <w:sz w:val="20"/>
+          <w:szCs w:val="20"/>
+        </w:rPr>
+        <w:t>[0/1]</w:t>
+      </w:r>
+    </w:p>
+    <w:p>
+      <w:pPr>
+        <w:tabs>
+          <w:tab w:val="left" w:pos="2340"/>
+        </w:tabs>
+        <w:ind w:left="360" w:hanging="270"/>
+        <w:rPr>
+          <w:rFonts w:ascii="CoreHumanistSans" w:hAnsi="CoreHumanistSans"/>
+          <w:sz w:val="20"/>
+          <w:szCs w:val="20"/>
+        </w:rPr>
+      </w:pPr>
+      <w:r>
+        <w:rPr>
+          <w:rFonts w:ascii="CoreHumanistSans" w:hAnsi="CoreHumanistSans"/>
+          <w:sz w:val="20"/>
+          <w:szCs w:val="20"/>
+        </w:rPr>
+        <w:t xml:space="preserve">TO.ENV.ATT 1-n </w:t>
+      </w:r>
+      <w:r>
+        <w:rPr>
+          <w:rFonts w:ascii="Calibri" w:eastAsia="Calibri" w:hAnsi="Calibri" w:cs="Calibri"/>
+          <w:sz w:val="20"/>
+          <w:szCs w:val="20"/>
+        </w:rPr>
+        <w:t>α</w:t>
+      </w:r>
+      <w:r>
+        <w:rPr>
+          <w:rFonts w:ascii="CoreHumanistSans" w:hAnsi="CoreHumanistSans"/>
+          <w:sz w:val="20"/>
+          <w:szCs w:val="20"/>
+        </w:rPr>
+        <w:tab/>
+        <w:t xml:space="preserve">attack time for the envelope; </w:t>
+      </w:r>
+      <w:r>
+        <w:rPr>
+          <w:rFonts w:ascii="Calibri" w:eastAsia="Calibri" w:hAnsi="Calibri" w:cs="Calibri"/>
+          <w:sz w:val="20"/>
+          <w:szCs w:val="20"/>
+        </w:rPr>
+        <w:t>α</w:t>
+      </w:r>
+      <w:r>
+        <w:rPr>
+          <w:rFonts w:ascii="CoreHumanistSans" w:hAnsi="CoreHumanistSans"/>
+          <w:sz w:val="20"/>
+          <w:szCs w:val="20"/>
+        </w:rPr>
+        <w:t xml:space="preserve"> in </w:t>
+      </w:r>
+      <w:r>
+        <w:rPr>
+          <w:rFonts w:ascii="CoreHumanistSans" w:hAnsi="CoreHumanistSans"/>
+          <w:sz w:val="20"/>
+          <w:szCs w:val="20"/>
+        </w:rPr>
+        <w:t>m</w:t>
+      </w:r>
+      <w:r>
+        <w:rPr>
+          <w:rFonts w:ascii="CoreHumanistSans" w:hAnsi="CoreHumanistSans"/>
+          <w:sz w:val="20"/>
+          <w:szCs w:val="20"/>
+        </w:rPr>
+        <w:t>s</w:t>
+      </w:r>
+    </w:p>
+    <w:p>
+      <w:pPr>
+        <w:tabs>
+          <w:tab w:val="left" w:pos="2340"/>
+        </w:tabs>
+        <w:ind w:left="360" w:hanging="270"/>
+        <w:rPr>
+          <w:rFonts w:ascii="CoreHumanistSans" w:hAnsi="CoreHumanistSans"/>
+          <w:sz w:val="20"/>
+          <w:szCs w:val="20"/>
+        </w:rPr>
+      </w:pPr>
+      <w:r>
+        <w:rPr>
+          <w:rFonts w:ascii="CoreHumanistSans" w:hAnsi="CoreHumanistSans"/>
+          <w:sz w:val="20"/>
+          <w:szCs w:val="20"/>
+        </w:rPr>
+        <w:t>TO.ENV.ATT</w:t>
+      </w:r>
+      <w:r>
+        <w:rPr>
+          <w:rFonts w:ascii="CoreHumanistSans" w:hAnsi="CoreHumanistSans"/>
+          <w:sz w:val="20"/>
+          <w:szCs w:val="20"/>
+        </w:rPr>
+        <w:t>.</w:t>
+      </w:r>
+      <w:r>
+        <w:rPr>
+          <w:rFonts w:ascii="CoreHumanistSans" w:hAnsi="CoreHumanistSans"/>
+          <w:sz w:val="20"/>
+          <w:szCs w:val="20"/>
+        </w:rPr>
+        <w:t xml:space="preserve">S 1-n </w:t>
+      </w:r>
+      <w:r>
+        <w:rPr>
+          <w:rFonts w:ascii="Calibri" w:eastAsia="Calibri" w:hAnsi="Calibri" w:cs="Calibri"/>
+          <w:sz w:val="20"/>
+          <w:szCs w:val="20"/>
+        </w:rPr>
+        <w:t>α</w:t>
+      </w:r>
+      <w:r>
+        <w:rPr>
+          <w:rFonts w:ascii="CoreHumanistSans" w:hAnsi="CoreHumanistSans"/>
+          <w:sz w:val="20"/>
+          <w:szCs w:val="20"/>
+        </w:rPr>
+        <w:tab/>
+        <w:t xml:space="preserve">attack time for the envelope; </w:t>
+      </w:r>
+      <w:r>
+        <w:rPr>
+          <w:rFonts w:ascii="Calibri" w:eastAsia="Calibri" w:hAnsi="Calibri" w:cs="Calibri"/>
+          <w:sz w:val="20"/>
+          <w:szCs w:val="20"/>
+        </w:rPr>
+        <w:t>α</w:t>
+      </w:r>
+      <w:r>
+        <w:rPr>
+          <w:rFonts w:ascii="CoreHumanistSans" w:hAnsi="CoreHumanistSans"/>
+          <w:sz w:val="20"/>
+          <w:szCs w:val="20"/>
+        </w:rPr>
+        <w:t xml:space="preserve"> in </w:t>
+      </w:r>
+      <w:r>
+        <w:rPr>
+          <w:rFonts w:ascii="CoreHumanistSans" w:hAnsi="CoreHumanistSans"/>
+          <w:sz w:val="20"/>
+          <w:szCs w:val="20"/>
+        </w:rPr>
+        <w:t>sec</w:t>
+      </w:r>
+    </w:p>
+    <w:p>
+      <w:pPr>
+        <w:tabs>
+          <w:tab w:val="left" w:pos="2340"/>
+        </w:tabs>
+        <w:ind w:left="360" w:hanging="270"/>
+        <w:rPr>
+          <w:rFonts w:ascii="CoreHumanistSans" w:hAnsi="CoreHumanistSans"/>
+          <w:sz w:val="20"/>
+          <w:szCs w:val="20"/>
+        </w:rPr>
+      </w:pPr>
+      <w:r>
+        <w:rPr>
+          <w:rFonts w:ascii="CoreHumanistSans" w:hAnsi="CoreHumanistSans"/>
+          <w:sz w:val="20"/>
+          <w:szCs w:val="20"/>
+        </w:rPr>
+        <w:t>TO.ENV.ATT</w:t>
+      </w:r>
+      <w:r>
+        <w:rPr>
+          <w:rFonts w:ascii="CoreHumanistSans" w:hAnsi="CoreHumanistSans"/>
+          <w:sz w:val="20"/>
+          <w:szCs w:val="20"/>
+        </w:rPr>
+        <w:t>.</w:t>
+      </w:r>
+      <w:r>
+        <w:rPr>
+          <w:rFonts w:ascii="CoreHumanistSans" w:hAnsi="CoreHumanistSans"/>
+          <w:sz w:val="20"/>
+          <w:szCs w:val="20"/>
+        </w:rPr>
+        <w:t xml:space="preserve">M 1-n </w:t>
+      </w:r>
+      <w:r>
+        <w:rPr>
+          <w:rFonts w:ascii="Calibri" w:eastAsia="Calibri" w:hAnsi="Calibri" w:cs="Calibri"/>
+          <w:sz w:val="20"/>
+          <w:szCs w:val="20"/>
+        </w:rPr>
+        <w:t>α</w:t>
+      </w:r>
+      <w:r>
+        <w:rPr>
+          <w:rFonts w:ascii="CoreHumanistSans" w:hAnsi="CoreHumanistSans"/>
+          <w:sz w:val="20"/>
+          <w:szCs w:val="20"/>
+        </w:rPr>
+        <w:tab/>
+        <w:t xml:space="preserve">attack time for the envelope; </w:t>
+      </w:r>
+      <w:r>
+        <w:rPr>
+          <w:rFonts w:ascii="Calibri" w:eastAsia="Calibri" w:hAnsi="Calibri" w:cs="Calibri"/>
+          <w:sz w:val="20"/>
+          <w:szCs w:val="20"/>
+        </w:rPr>
+        <w:t>α</w:t>
+      </w:r>
+      <w:r>
+        <w:rPr>
+          <w:rFonts w:ascii="CoreHumanistSans" w:hAnsi="CoreHumanistSans"/>
+          <w:sz w:val="20"/>
+          <w:szCs w:val="20"/>
+        </w:rPr>
+        <w:t xml:space="preserve"> in </w:t>
+      </w:r>
+      <w:r>
+        <w:rPr>
+          <w:rFonts w:ascii="CoreHumanistSans" w:hAnsi="CoreHumanistSans"/>
+          <w:sz w:val="20"/>
+          <w:szCs w:val="20"/>
+        </w:rPr>
+        <w:t>min</w:t>
+      </w:r>
+    </w:p>
+    <w:p>
+      <w:pPr>
+        <w:tabs>
+          <w:tab w:val="left" w:pos="2340"/>
+        </w:tabs>
+        <w:ind w:left="360" w:hanging="270"/>
+        <w:rPr>
+          <w:rFonts w:ascii="CoreHumanistSans" w:hAnsi="CoreHumanistSans"/>
+          <w:sz w:val="20"/>
+          <w:szCs w:val="20"/>
+        </w:rPr>
+      </w:pPr>
+      <w:r>
+        <w:rPr>
+          <w:rFonts w:ascii="CoreHumanistSans" w:hAnsi="CoreHumanistSans"/>
+          <w:sz w:val="20"/>
+          <w:szCs w:val="20"/>
+        </w:rPr>
+        <w:t xml:space="preserve">TO.ENV.DEC 1-n </w:t>
+      </w:r>
+      <w:r>
+        <w:rPr>
+          <w:rFonts w:ascii="Calibri" w:eastAsia="Calibri" w:hAnsi="Calibri" w:cs="Calibri"/>
+          <w:sz w:val="20"/>
+          <w:szCs w:val="20"/>
+        </w:rPr>
+        <w:t>α</w:t>
+      </w:r>
+      <w:r>
+        <w:rPr>
+          <w:rFonts w:ascii="CoreHumanistSans" w:hAnsi="CoreHumanistSans"/>
+          <w:sz w:val="20"/>
+          <w:szCs w:val="20"/>
+        </w:rPr>
+        <w:tab/>
+        <w:t xml:space="preserve">decay time for the envelope; </w:t>
+      </w:r>
+      <w:r>
+        <w:rPr>
+          <w:rFonts w:ascii="Calibri" w:eastAsia="Calibri" w:hAnsi="Calibri" w:cs="Calibri"/>
+          <w:sz w:val="20"/>
+          <w:szCs w:val="20"/>
+        </w:rPr>
+        <w:t>α</w:t>
+      </w:r>
+      <w:r>
+        <w:rPr>
+          <w:rFonts w:ascii="CoreHumanistSans" w:hAnsi="CoreHumanistSans"/>
+          <w:sz w:val="20"/>
+          <w:szCs w:val="20"/>
+        </w:rPr>
+        <w:t xml:space="preserve"> in </w:t>
+      </w:r>
+      <w:r>
+        <w:rPr>
+          <w:rFonts w:ascii="CoreHumanistSans" w:hAnsi="CoreHumanistSans"/>
+          <w:sz w:val="20"/>
+          <w:szCs w:val="20"/>
+        </w:rPr>
+        <w:t>ms</w:t>
+      </w:r>
+    </w:p>
+    <w:p>
+      <w:pPr>
+        <w:tabs>
+          <w:tab w:val="left" w:pos="2340"/>
+        </w:tabs>
+        <w:ind w:left="360" w:hanging="270"/>
+        <w:rPr>
+          <w:rFonts w:ascii="CoreHumanistSans" w:hAnsi="CoreHumanistSans"/>
+          <w:sz w:val="20"/>
+          <w:szCs w:val="20"/>
+        </w:rPr>
+      </w:pPr>
+      <w:r>
+        <w:rPr>
+          <w:rFonts w:ascii="CoreHumanistSans" w:hAnsi="CoreHumanistSans"/>
+          <w:sz w:val="20"/>
+          <w:szCs w:val="20"/>
+        </w:rPr>
+        <w:t>TO.ENV.DEC</w:t>
+      </w:r>
+      <w:r>
+        <w:rPr>
+          <w:rFonts w:ascii="CoreHumanistSans" w:hAnsi="CoreHumanistSans"/>
+          <w:sz w:val="20"/>
+          <w:szCs w:val="20"/>
+        </w:rPr>
+        <w:t>.</w:t>
+      </w:r>
+      <w:r>
+        <w:rPr>
+          <w:rFonts w:ascii="CoreHumanistSans" w:hAnsi="CoreHumanistSans"/>
+          <w:sz w:val="20"/>
+          <w:szCs w:val="20"/>
+        </w:rPr>
+        <w:t xml:space="preserve">S 1-n </w:t>
+      </w:r>
+      <w:r>
+        <w:rPr>
+          <w:rFonts w:ascii="Calibri" w:eastAsia="Calibri" w:hAnsi="Calibri" w:cs="Calibri"/>
+          <w:sz w:val="20"/>
+          <w:szCs w:val="20"/>
+        </w:rPr>
+        <w:t>α</w:t>
+      </w:r>
+      <w:r>
+        <w:rPr>
+          <w:rFonts w:ascii="CoreHumanistSans" w:hAnsi="CoreHumanistSans"/>
+          <w:sz w:val="20"/>
+          <w:szCs w:val="20"/>
+        </w:rPr>
+        <w:tab/>
+        <w:t xml:space="preserve">decay time for the envelope; </w:t>
+      </w:r>
+      <w:r>
+        <w:rPr>
+          <w:rFonts w:ascii="Calibri" w:eastAsia="Calibri" w:hAnsi="Calibri" w:cs="Calibri"/>
+          <w:sz w:val="20"/>
+          <w:szCs w:val="20"/>
+        </w:rPr>
+        <w:t>α</w:t>
+      </w:r>
+      <w:r>
+        <w:rPr>
+          <w:rFonts w:ascii="CoreHumanistSans" w:hAnsi="CoreHumanistSans"/>
+          <w:sz w:val="20"/>
+          <w:szCs w:val="20"/>
+        </w:rPr>
+        <w:t xml:space="preserve"> in </w:t>
+      </w:r>
+      <w:r>
+        <w:rPr>
+          <w:rFonts w:ascii="CoreHumanistSans" w:hAnsi="CoreHumanistSans"/>
+          <w:sz w:val="20"/>
+          <w:szCs w:val="20"/>
+        </w:rPr>
+        <w:t>sec</w:t>
+      </w:r>
+    </w:p>
+    <w:p>
+      <w:pPr>
+        <w:tabs>
+          <w:tab w:val="left" w:pos="2340"/>
+        </w:tabs>
+        <w:ind w:left="360" w:hanging="270"/>
+        <w:rPr>
+          <w:rFonts w:ascii="CoreHumanistSans" w:hAnsi="CoreHumanistSans"/>
+          <w:sz w:val="20"/>
+          <w:szCs w:val="20"/>
+        </w:rPr>
+      </w:pPr>
+      <w:r>
+        <w:rPr>
+          <w:rFonts w:ascii="CoreHumanistSans" w:hAnsi="CoreHumanistSans"/>
+          <w:sz w:val="20"/>
+          <w:szCs w:val="20"/>
+        </w:rPr>
+        <w:t>TO.ENV.DEC</w:t>
+      </w:r>
+      <w:r>
+        <w:rPr>
+          <w:rFonts w:ascii="CoreHumanistSans" w:hAnsi="CoreHumanistSans"/>
+          <w:sz w:val="20"/>
+          <w:szCs w:val="20"/>
+        </w:rPr>
+        <w:t>.</w:t>
+      </w:r>
+      <w:r>
+        <w:rPr>
+          <w:rFonts w:ascii="CoreHumanistSans" w:hAnsi="CoreHumanistSans"/>
+          <w:sz w:val="20"/>
+          <w:szCs w:val="20"/>
+        </w:rPr>
+        <w:t xml:space="preserve">M 1-n </w:t>
+      </w:r>
+      <w:r>
+        <w:rPr>
+          <w:rFonts w:ascii="Calibri" w:eastAsia="Calibri" w:hAnsi="Calibri" w:cs="Calibri"/>
+          <w:sz w:val="20"/>
+          <w:szCs w:val="20"/>
+        </w:rPr>
+        <w:t>α</w:t>
+      </w:r>
+      <w:r>
+        <w:rPr>
+          <w:rFonts w:ascii="CoreHumanistSans" w:hAnsi="CoreHumanistSans"/>
+          <w:sz w:val="20"/>
+          <w:szCs w:val="20"/>
+        </w:rPr>
+        <w:tab/>
+        <w:t xml:space="preserve">decay time for the envelope; </w:t>
+      </w:r>
+      <w:r>
+        <w:rPr>
+          <w:rFonts w:ascii="Calibri" w:eastAsia="Calibri" w:hAnsi="Calibri" w:cs="Calibri"/>
+          <w:sz w:val="20"/>
+          <w:szCs w:val="20"/>
+        </w:rPr>
+        <w:t>α</w:t>
+      </w:r>
+      <w:r>
+        <w:rPr>
+          <w:rFonts w:ascii="CoreHumanistSans" w:hAnsi="CoreHumanistSans"/>
+          <w:sz w:val="20"/>
+          <w:szCs w:val="20"/>
+        </w:rPr>
+        <w:t xml:space="preserve"> in </w:t>
+      </w:r>
+      <w:r>
+        <w:rPr>
+          <w:rFonts w:ascii="CoreHumanistSans" w:hAnsi="CoreHumanistSans"/>
+          <w:sz w:val="20"/>
+          <w:szCs w:val="20"/>
+        </w:rPr>
+        <w:t>min</w:t>
+      </w:r>
+    </w:p>
+    <w:p>
+      <w:pPr>
+        <w:tabs>
+          <w:tab w:val="left" w:pos="2340"/>
+        </w:tabs>
         <w:spacing w:after="120"/>
         <w:ind w:left="360" w:hanging="274"/>
         <w:rPr>
@@ -2941,1024 +4507,696 @@
           <w:sz w:val="20"/>
           <w:szCs w:val="20"/>
         </w:rPr>
-        <w:t xml:space="preserve">TO.OSC.SCALE 1-n </w:t>
-      </w:r>
-      <w:r>
-        <w:rPr>
-          <w:rFonts w:ascii="Calibri" w:eastAsia="Calibri" w:hAnsi="Calibri" w:cs="Calibri"/>
-          <w:sz w:val="20"/>
-          <w:szCs w:val="20"/>
-        </w:rPr>
-        <w:t>α</w:t>
-      </w:r>
-      <w:r>
-        <w:rPr>
-          <w:rFonts w:ascii="CoreHumanistSans" w:hAnsi="CoreHumanistSans"/>
-          <w:sz w:val="20"/>
-          <w:szCs w:val="20"/>
-        </w:rPr>
-        <w:tab/>
-        <w:t>sets the quantization scale for the oscillator</w:t>
-      </w:r>
-    </w:p>
-    <w:p>
-      <w:pPr>
-        <w:ind w:left="360" w:hanging="270"/>
-        <w:rPr>
-          <w:rFonts w:ascii="CoreHumanistSans" w:hAnsi="CoreHumanistSans"/>
-          <w:sz w:val="20"/>
-          <w:szCs w:val="20"/>
-        </w:rPr>
-      </w:pPr>
-      <w:r>
-        <w:rPr>
-          <w:rFonts w:ascii="CoreHumanistSans" w:hAnsi="CoreHumanistSans"/>
-          <w:sz w:val="20"/>
-          <w:szCs w:val="20"/>
-        </w:rPr>
-        <w:t xml:space="preserve">TO.ENV.ACT 1-n </w:t>
-      </w:r>
-      <w:r>
-        <w:rPr>
-          <w:rFonts w:ascii="Calibri" w:eastAsia="Calibri" w:hAnsi="Calibri" w:cs="Calibri"/>
-          <w:sz w:val="20"/>
-          <w:szCs w:val="20"/>
-        </w:rPr>
-        <w:t>α</w:t>
-      </w:r>
-      <w:r>
-        <w:rPr>
-          <w:rFonts w:ascii="CoreHumanistSans" w:hAnsi="CoreHumanistSans"/>
-          <w:sz w:val="20"/>
-          <w:szCs w:val="20"/>
-        </w:rPr>
-        <w:tab/>
-        <w:t xml:space="preserve">activates the envelope generator </w:t>
-      </w:r>
-      <w:r>
-        <w:rPr>
-          <w:rFonts w:ascii="CoreHumanistSans" w:hAnsi="CoreHumanistSans"/>
-          <w:sz w:val="20"/>
-          <w:szCs w:val="20"/>
-        </w:rPr>
-        <w:t>[0/1]</w:t>
-      </w:r>
-    </w:p>
-    <w:p>
-      <w:pPr>
-        <w:ind w:left="360" w:hanging="270"/>
-        <w:rPr>
-          <w:rFonts w:ascii="CoreHumanistSans" w:hAnsi="CoreHumanistSans"/>
-          <w:sz w:val="20"/>
-          <w:szCs w:val="20"/>
-        </w:rPr>
-      </w:pPr>
-      <w:r>
-        <w:rPr>
-          <w:rFonts w:ascii="CoreHumanistSans" w:hAnsi="CoreHumanistSans"/>
-          <w:sz w:val="20"/>
-          <w:szCs w:val="20"/>
-        </w:rPr>
-        <w:t xml:space="preserve">TO.ENV.ATT 1-n </w:t>
-      </w:r>
-      <w:r>
-        <w:rPr>
-          <w:rFonts w:ascii="Calibri" w:eastAsia="Calibri" w:hAnsi="Calibri" w:cs="Calibri"/>
-          <w:sz w:val="20"/>
-          <w:szCs w:val="20"/>
-        </w:rPr>
-        <w:t>α</w:t>
-      </w:r>
-      <w:r>
-        <w:rPr>
-          <w:rFonts w:ascii="CoreHumanistSans" w:hAnsi="CoreHumanistSans"/>
-          <w:sz w:val="20"/>
-          <w:szCs w:val="20"/>
-        </w:rPr>
-        <w:tab/>
-        <w:t xml:space="preserve">attack time for the envelope; </w:t>
-      </w:r>
-      <w:r>
-        <w:rPr>
-          <w:rFonts w:ascii="Calibri" w:eastAsia="Calibri" w:hAnsi="Calibri" w:cs="Calibri"/>
-          <w:sz w:val="20"/>
-          <w:szCs w:val="20"/>
-        </w:rPr>
-        <w:t>α</w:t>
-      </w:r>
-      <w:r>
-        <w:rPr>
-          <w:rFonts w:ascii="CoreHumanistSans" w:hAnsi="CoreHumanistSans"/>
-          <w:sz w:val="20"/>
-          <w:szCs w:val="20"/>
-        </w:rPr>
-        <w:t xml:space="preserve"> in </w:t>
-      </w:r>
-      <w:r>
-        <w:rPr>
-          <w:rFonts w:ascii="CoreHumanistSans" w:hAnsi="CoreHumanistSans"/>
-          <w:sz w:val="20"/>
-          <w:szCs w:val="20"/>
-        </w:rPr>
-        <w:t>m</w:t>
-      </w:r>
-      <w:r>
-        <w:rPr>
-          <w:rFonts w:ascii="CoreHumanistSans" w:hAnsi="CoreHumanistSans"/>
-          <w:sz w:val="20"/>
-          <w:szCs w:val="20"/>
-        </w:rPr>
-        <w:t>s</w:t>
-      </w:r>
-    </w:p>
-    <w:p>
-      <w:pPr>
-        <w:ind w:left="360" w:hanging="270"/>
-        <w:rPr>
-          <w:rFonts w:ascii="CoreHumanistSans" w:hAnsi="CoreHumanistSans"/>
-          <w:sz w:val="20"/>
-          <w:szCs w:val="20"/>
-        </w:rPr>
-      </w:pPr>
-      <w:r>
-        <w:rPr>
-          <w:rFonts w:ascii="CoreHumanistSans" w:hAnsi="CoreHumanistSans"/>
-          <w:sz w:val="20"/>
-          <w:szCs w:val="20"/>
-        </w:rPr>
-        <w:t>TO.ENV.ATT</w:t>
-      </w:r>
-      <w:r>
-        <w:rPr>
-          <w:rFonts w:ascii="CoreHumanistSans" w:hAnsi="CoreHumanistSans"/>
-          <w:sz w:val="20"/>
-          <w:szCs w:val="20"/>
-        </w:rPr>
-        <w:t>.</w:t>
-      </w:r>
-      <w:r>
-        <w:rPr>
-          <w:rFonts w:ascii="CoreHumanistSans" w:hAnsi="CoreHumanistSans"/>
-          <w:sz w:val="20"/>
-          <w:szCs w:val="20"/>
-        </w:rPr>
-        <w:t xml:space="preserve">S 1-n </w:t>
-      </w:r>
-      <w:r>
-        <w:rPr>
-          <w:rFonts w:ascii="Calibri" w:eastAsia="Calibri" w:hAnsi="Calibri" w:cs="Calibri"/>
-          <w:sz w:val="20"/>
-          <w:szCs w:val="20"/>
-        </w:rPr>
-        <w:t>α</w:t>
-      </w:r>
-      <w:r>
-        <w:rPr>
-          <w:rFonts w:ascii="CoreHumanistSans" w:hAnsi="CoreHumanistSans"/>
-          <w:sz w:val="20"/>
-          <w:szCs w:val="20"/>
-        </w:rPr>
-        <w:tab/>
-        <w:t xml:space="preserve">attack time for the envelope; </w:t>
-      </w:r>
-      <w:r>
-        <w:rPr>
-          <w:rFonts w:ascii="Calibri" w:eastAsia="Calibri" w:hAnsi="Calibri" w:cs="Calibri"/>
-          <w:sz w:val="20"/>
-          <w:szCs w:val="20"/>
-        </w:rPr>
-        <w:t>α</w:t>
-      </w:r>
-      <w:r>
-        <w:rPr>
-          <w:rFonts w:ascii="CoreHumanistSans" w:hAnsi="CoreHumanistSans"/>
-          <w:sz w:val="20"/>
-          <w:szCs w:val="20"/>
-        </w:rPr>
-        <w:t xml:space="preserve"> in </w:t>
-      </w:r>
-      <w:r>
-        <w:rPr>
-          <w:rFonts w:ascii="CoreHumanistSans" w:hAnsi="CoreHumanistSans"/>
-          <w:sz w:val="20"/>
-          <w:szCs w:val="20"/>
-        </w:rPr>
-        <w:t>sec</w:t>
-      </w:r>
-    </w:p>
-    <w:p>
-      <w:pPr>
-        <w:ind w:left="360" w:hanging="270"/>
-        <w:rPr>
-          <w:rFonts w:ascii="CoreHumanistSans" w:hAnsi="CoreHumanistSans"/>
-          <w:sz w:val="20"/>
-          <w:szCs w:val="20"/>
-        </w:rPr>
-      </w:pPr>
-      <w:r>
-        <w:rPr>
-          <w:rFonts w:ascii="CoreHumanistSans" w:hAnsi="CoreHumanistSans"/>
-          <w:sz w:val="20"/>
-          <w:szCs w:val="20"/>
-        </w:rPr>
-        <w:t>TO.ENV.ATT</w:t>
-      </w:r>
-      <w:r>
-        <w:rPr>
-          <w:rFonts w:ascii="CoreHumanistSans" w:hAnsi="CoreHumanistSans"/>
-          <w:sz w:val="20"/>
-          <w:szCs w:val="20"/>
-        </w:rPr>
-        <w:t>.</w:t>
-      </w:r>
-      <w:r>
-        <w:rPr>
-          <w:rFonts w:ascii="CoreHumanistSans" w:hAnsi="CoreHumanistSans"/>
-          <w:sz w:val="20"/>
-          <w:szCs w:val="20"/>
-        </w:rPr>
-        <w:t xml:space="preserve">M 1-n </w:t>
-      </w:r>
-      <w:r>
-        <w:rPr>
-          <w:rFonts w:ascii="Calibri" w:eastAsia="Calibri" w:hAnsi="Calibri" w:cs="Calibri"/>
-          <w:sz w:val="20"/>
-          <w:szCs w:val="20"/>
-        </w:rPr>
-        <w:t>α</w:t>
-      </w:r>
-      <w:r>
-        <w:rPr>
-          <w:rFonts w:ascii="CoreHumanistSans" w:hAnsi="CoreHumanistSans"/>
-          <w:sz w:val="20"/>
-          <w:szCs w:val="20"/>
-        </w:rPr>
-        <w:tab/>
-        <w:t xml:space="preserve">attack time for the envelope; </w:t>
-      </w:r>
-      <w:r>
-        <w:rPr>
-          <w:rFonts w:ascii="Calibri" w:eastAsia="Calibri" w:hAnsi="Calibri" w:cs="Calibri"/>
-          <w:sz w:val="20"/>
-          <w:szCs w:val="20"/>
-        </w:rPr>
-        <w:t>α</w:t>
-      </w:r>
-      <w:r>
-        <w:rPr>
-          <w:rFonts w:ascii="CoreHumanistSans" w:hAnsi="CoreHumanistSans"/>
-          <w:sz w:val="20"/>
-          <w:szCs w:val="20"/>
-        </w:rPr>
-        <w:t xml:space="preserve"> in </w:t>
-      </w:r>
-      <w:r>
-        <w:rPr>
-          <w:rFonts w:ascii="CoreHumanistSans" w:hAnsi="CoreHumanistSans"/>
-          <w:sz w:val="20"/>
-          <w:szCs w:val="20"/>
-        </w:rPr>
-        <w:t>min</w:t>
-      </w:r>
-    </w:p>
-    <w:p>
-      <w:pPr>
-        <w:ind w:left="360" w:hanging="270"/>
-        <w:rPr>
-          <w:rFonts w:ascii="CoreHumanistSans" w:hAnsi="CoreHumanistSans"/>
-          <w:sz w:val="20"/>
-          <w:szCs w:val="20"/>
-        </w:rPr>
-      </w:pPr>
-      <w:r>
-        <w:rPr>
-          <w:rFonts w:ascii="CoreHumanistSans" w:hAnsi="CoreHumanistSans"/>
-          <w:sz w:val="20"/>
-          <w:szCs w:val="20"/>
-        </w:rPr>
-        <w:t xml:space="preserve">TO.ENV.DEC 1-n </w:t>
-      </w:r>
-      <w:r>
-        <w:rPr>
-          <w:rFonts w:ascii="Calibri" w:eastAsia="Calibri" w:hAnsi="Calibri" w:cs="Calibri"/>
-          <w:sz w:val="20"/>
-          <w:szCs w:val="20"/>
-        </w:rPr>
-        <w:t>α</w:t>
-      </w:r>
-      <w:r>
-        <w:rPr>
-          <w:rFonts w:ascii="CoreHumanistSans" w:hAnsi="CoreHumanistSans"/>
-          <w:sz w:val="20"/>
-          <w:szCs w:val="20"/>
-        </w:rPr>
-        <w:tab/>
-        <w:t xml:space="preserve">decay time for the envelope; </w:t>
-      </w:r>
-      <w:r>
-        <w:rPr>
-          <w:rFonts w:ascii="Calibri" w:eastAsia="Calibri" w:hAnsi="Calibri" w:cs="Calibri"/>
-          <w:sz w:val="20"/>
-          <w:szCs w:val="20"/>
-        </w:rPr>
-        <w:t>α</w:t>
-      </w:r>
-      <w:r>
-        <w:rPr>
-          <w:rFonts w:ascii="CoreHumanistSans" w:hAnsi="CoreHumanistSans"/>
-          <w:sz w:val="20"/>
-          <w:szCs w:val="20"/>
-        </w:rPr>
-        <w:t xml:space="preserve"> in </w:t>
-      </w:r>
-      <w:r>
-        <w:rPr>
-          <w:rFonts w:ascii="CoreHumanistSans" w:hAnsi="CoreHumanistSans"/>
-          <w:sz w:val="20"/>
-          <w:szCs w:val="20"/>
-        </w:rPr>
-        <w:t>ms</w:t>
-      </w:r>
-    </w:p>
-    <w:p>
-      <w:pPr>
-        <w:ind w:left="360" w:hanging="270"/>
-        <w:rPr>
-          <w:rFonts w:ascii="CoreHumanistSans" w:hAnsi="CoreHumanistSans"/>
-          <w:sz w:val="20"/>
-          <w:szCs w:val="20"/>
-        </w:rPr>
-      </w:pPr>
-      <w:r>
-        <w:rPr>
-          <w:rFonts w:ascii="CoreHumanistSans" w:hAnsi="CoreHumanistSans"/>
-          <w:sz w:val="20"/>
-          <w:szCs w:val="20"/>
-        </w:rPr>
-        <w:t>TO.ENV.DEC</w:t>
-      </w:r>
-      <w:r>
-        <w:rPr>
-          <w:rFonts w:ascii="CoreHumanistSans" w:hAnsi="CoreHumanistSans"/>
-          <w:sz w:val="20"/>
-          <w:szCs w:val="20"/>
-        </w:rPr>
-        <w:t>.</w:t>
-      </w:r>
-      <w:r>
-        <w:rPr>
-          <w:rFonts w:ascii="CoreHumanistSans" w:hAnsi="CoreHumanistSans"/>
-          <w:sz w:val="20"/>
-          <w:szCs w:val="20"/>
-        </w:rPr>
-        <w:t xml:space="preserve">S 1-n </w:t>
-      </w:r>
-      <w:r>
-        <w:rPr>
-          <w:rFonts w:ascii="Calibri" w:eastAsia="Calibri" w:hAnsi="Calibri" w:cs="Calibri"/>
-          <w:sz w:val="20"/>
-          <w:szCs w:val="20"/>
-        </w:rPr>
-        <w:t>α</w:t>
-      </w:r>
-      <w:r>
-        <w:rPr>
-          <w:rFonts w:ascii="CoreHumanistSans" w:hAnsi="CoreHumanistSans"/>
-          <w:sz w:val="20"/>
-          <w:szCs w:val="20"/>
-        </w:rPr>
-        <w:tab/>
-        <w:t xml:space="preserve">decay time for the envelope; </w:t>
-      </w:r>
-      <w:r>
-        <w:rPr>
-          <w:rFonts w:ascii="Calibri" w:eastAsia="Calibri" w:hAnsi="Calibri" w:cs="Calibri"/>
-          <w:sz w:val="20"/>
-          <w:szCs w:val="20"/>
-        </w:rPr>
-        <w:t>α</w:t>
-      </w:r>
-      <w:r>
-        <w:rPr>
-          <w:rFonts w:ascii="CoreHumanistSans" w:hAnsi="CoreHumanistSans"/>
-          <w:sz w:val="20"/>
-          <w:szCs w:val="20"/>
-        </w:rPr>
-        <w:t xml:space="preserve"> in </w:t>
-      </w:r>
-      <w:r>
-        <w:rPr>
-          <w:rFonts w:ascii="CoreHumanistSans" w:hAnsi="CoreHumanistSans"/>
-          <w:sz w:val="20"/>
-          <w:szCs w:val="20"/>
-        </w:rPr>
-        <w:t>sec</w:t>
-      </w:r>
-    </w:p>
-    <w:p>
-      <w:pPr>
-        <w:ind w:left="360" w:hanging="270"/>
-        <w:rPr>
-          <w:rFonts w:ascii="CoreHumanistSans" w:hAnsi="CoreHumanistSans"/>
-          <w:sz w:val="20"/>
-          <w:szCs w:val="20"/>
-        </w:rPr>
-      </w:pPr>
-      <w:r>
-        <w:rPr>
-          <w:rFonts w:ascii="CoreHumanistSans" w:hAnsi="CoreHumanistSans"/>
-          <w:sz w:val="20"/>
-          <w:szCs w:val="20"/>
-        </w:rPr>
-        <w:t>TO.ENV.DEC</w:t>
-      </w:r>
-      <w:r>
-        <w:rPr>
-          <w:rFonts w:ascii="CoreHumanistSans" w:hAnsi="CoreHumanistSans"/>
-          <w:sz w:val="20"/>
-          <w:szCs w:val="20"/>
-        </w:rPr>
-        <w:t>.</w:t>
-      </w:r>
-      <w:r>
-        <w:rPr>
-          <w:rFonts w:ascii="CoreHumanistSans" w:hAnsi="CoreHumanistSans"/>
-          <w:sz w:val="20"/>
-          <w:szCs w:val="20"/>
-        </w:rPr>
-        <w:t xml:space="preserve">M 1-n </w:t>
-      </w:r>
-      <w:r>
-        <w:rPr>
-          <w:rFonts w:ascii="Calibri" w:eastAsia="Calibri" w:hAnsi="Calibri" w:cs="Calibri"/>
-          <w:sz w:val="20"/>
-          <w:szCs w:val="20"/>
-        </w:rPr>
-        <w:t>α</w:t>
-      </w:r>
-      <w:r>
-        <w:rPr>
-          <w:rFonts w:ascii="CoreHumanistSans" w:hAnsi="CoreHumanistSans"/>
-          <w:sz w:val="20"/>
-          <w:szCs w:val="20"/>
-        </w:rPr>
-        <w:tab/>
-        <w:t xml:space="preserve">decay time for the envelope; </w:t>
-      </w:r>
-      <w:r>
-        <w:rPr>
-          <w:rFonts w:ascii="Calibri" w:eastAsia="Calibri" w:hAnsi="Calibri" w:cs="Calibri"/>
-          <w:sz w:val="20"/>
-          <w:szCs w:val="20"/>
-        </w:rPr>
-        <w:t>α</w:t>
-      </w:r>
-      <w:r>
-        <w:rPr>
-          <w:rFonts w:ascii="CoreHumanistSans" w:hAnsi="CoreHumanistSans"/>
-          <w:sz w:val="20"/>
-          <w:szCs w:val="20"/>
-        </w:rPr>
-        <w:t xml:space="preserve"> in </w:t>
-      </w:r>
-      <w:r>
-        <w:rPr>
-          <w:rFonts w:ascii="CoreHumanistSans" w:hAnsi="CoreHumanistSans"/>
-          <w:sz w:val="20"/>
-          <w:szCs w:val="20"/>
-        </w:rPr>
-        <w:t>min</w:t>
-      </w:r>
-    </w:p>
-    <w:p>
-      <w:pPr>
+        <w:t>TO.ENV.TRIG 1-n</w:t>
+      </w:r>
+      <w:r>
+        <w:rPr>
+          <w:rFonts w:ascii="CoreHumanistSans" w:hAnsi="CoreHumanistSans"/>
+          <w:sz w:val="20"/>
+          <w:szCs w:val="20"/>
+        </w:rPr>
+        <w:tab/>
+        <w:t>triggers the envelope to play</w:t>
+      </w:r>
+    </w:p>
+    <w:p>
+      <w:pPr>
+        <w:tabs>
+          <w:tab w:val="left" w:pos="2340"/>
+        </w:tabs>
+        <w:ind w:left="360" w:hanging="270"/>
+        <w:rPr>
+          <w:rFonts w:ascii="CoreHumanistSans" w:hAnsi="CoreHumanistSans"/>
+          <w:sz w:val="20"/>
+          <w:szCs w:val="20"/>
+        </w:rPr>
+      </w:pPr>
+      <w:r>
+        <w:rPr>
+          <w:rFonts w:ascii="CoreHumanistSans" w:hAnsi="CoreHumanistSans"/>
+          <w:sz w:val="20"/>
+          <w:szCs w:val="20"/>
+        </w:rPr>
+        <w:t>TO.KILL</w:t>
+      </w:r>
+      <w:r>
+        <w:rPr>
+          <w:rFonts w:ascii="CoreHumanistSans" w:hAnsi="CoreHumanistSans"/>
+          <w:sz w:val="20"/>
+          <w:szCs w:val="20"/>
+        </w:rPr>
+        <w:tab/>
+        <w:t>cancels TR pulses and CV slews</w:t>
+      </w:r>
+    </w:p>
+    <w:p>
+      <w:pPr>
+        <w:tabs>
+          <w:tab w:val="left" w:pos="2340"/>
+        </w:tabs>
+        <w:ind w:left="360" w:hanging="270"/>
+        <w:rPr>
+          <w:rFonts w:ascii="CoreHumanistSans" w:hAnsi="CoreHumanistSans"/>
+          <w:b/>
+          <w:sz w:val="22"/>
+          <w:szCs w:val="20"/>
+        </w:rPr>
+      </w:pPr>
+      <w:r>
+        <w:rPr>
+          <w:rFonts w:ascii="CoreHumanistSans" w:hAnsi="CoreHumanistSans"/>
+          <w:b/>
+          <w:sz w:val="22"/>
+          <w:szCs w:val="20"/>
+        </w:rPr>
+        <w:br w:type="column"/>
+      </w:r>
+      <w:r>
+        <w:rPr>
+          <w:rFonts w:ascii="CoreHumanistSans" w:hAnsi="CoreHumanistSans"/>
+          <w:b/>
+          <w:sz w:val="22"/>
+          <w:szCs w:val="20"/>
+        </w:rPr>
+        <w:lastRenderedPageBreak/>
+        <w:t>TELEXi (TXi)</w:t>
+      </w:r>
+    </w:p>
+    <w:p>
+      <w:pPr>
+        <w:ind w:left="360" w:hanging="270"/>
+        <w:rPr>
+          <w:rFonts w:ascii="CoreHumanistSans" w:hAnsi="CoreHumanistSans"/>
+          <w:b/>
+          <w:sz w:val="20"/>
+          <w:szCs w:val="20"/>
+        </w:rPr>
+      </w:pPr>
+    </w:p>
+    <w:p>
+      <w:pPr>
+        <w:tabs>
+          <w:tab w:val="left" w:pos="2340"/>
+        </w:tabs>
+        <w:ind w:left="360" w:hanging="270"/>
+        <w:rPr>
+          <w:rFonts w:ascii="CoreHumanistSans" w:hAnsi="CoreHumanistSans"/>
+          <w:sz w:val="20"/>
+          <w:szCs w:val="20"/>
+        </w:rPr>
+      </w:pPr>
+      <w:r>
+        <w:rPr>
+          <w:rFonts w:ascii="CoreHumanistSans" w:hAnsi="CoreHumanistSans"/>
+          <w:sz w:val="20"/>
+          <w:szCs w:val="20"/>
+        </w:rPr>
+        <w:t>TI.IN 1-n</w:t>
+      </w:r>
+      <w:r>
+        <w:rPr>
+          <w:rFonts w:ascii="CoreHumanistSans" w:hAnsi="CoreHumanistSans"/>
+          <w:sz w:val="20"/>
+          <w:szCs w:val="20"/>
+        </w:rPr>
+        <w:tab/>
+      </w:r>
+      <w:r>
+        <w:rPr>
+          <w:rFonts w:ascii="CoreHumanistSans" w:hAnsi="CoreHumanistSans"/>
+          <w:sz w:val="20"/>
+          <w:szCs w:val="20"/>
+        </w:rPr>
+        <w:t>reads the CV input jack [</w:t>
+      </w:r>
+      <w:r>
+        <w:rPr>
+          <w:rFonts w:ascii="CoreHumanistSans" w:hAnsi="CoreHumanistSans"/>
+          <w:sz w:val="20"/>
+          <w:szCs w:val="20"/>
+        </w:rPr>
+        <w:t xml:space="preserve">-16384 </w:t>
+      </w:r>
+      <w:r>
+        <w:rPr>
+          <w:rFonts w:ascii="CoreHumanistSans" w:hAnsi="CoreHumanistSans"/>
+          <w:sz w:val="20"/>
+          <w:szCs w:val="20"/>
+        </w:rPr>
+        <w:t>– 16383]</w:t>
+      </w:r>
+    </w:p>
+    <w:p>
+      <w:pPr>
+        <w:tabs>
+          <w:tab w:val="left" w:pos="2340"/>
+        </w:tabs>
+        <w:ind w:left="360" w:hanging="270"/>
+        <w:rPr>
+          <w:rFonts w:ascii="CoreHumanistSans" w:hAnsi="CoreHumanistSans"/>
+          <w:sz w:val="20"/>
+          <w:szCs w:val="20"/>
+        </w:rPr>
+      </w:pPr>
+      <w:r>
+        <w:rPr>
+          <w:rFonts w:ascii="CoreHumanistSans" w:hAnsi="CoreHumanistSans"/>
+          <w:sz w:val="20"/>
+          <w:szCs w:val="20"/>
+        </w:rPr>
+        <w:t>TI.IN.QT 1-n</w:t>
+      </w:r>
+      <w:r>
+        <w:rPr>
+          <w:rFonts w:ascii="CoreHumanistSans" w:hAnsi="CoreHumanistSans"/>
+          <w:sz w:val="20"/>
+          <w:szCs w:val="20"/>
+        </w:rPr>
+        <w:tab/>
+      </w:r>
+      <w:r>
+        <w:rPr>
+          <w:rFonts w:ascii="CoreHumanistSans" w:hAnsi="CoreHumanistSans"/>
+          <w:sz w:val="20"/>
+          <w:szCs w:val="20"/>
+        </w:rPr>
+        <w:t xml:space="preserve">return the quantized </w:t>
+      </w:r>
+      <w:r>
+        <w:rPr>
+          <w:rFonts w:ascii="CoreHumanistSans" w:hAnsi="CoreHumanistSans"/>
+          <w:sz w:val="20"/>
+          <w:szCs w:val="20"/>
+        </w:rPr>
+        <w:t>value in</w:t>
+      </w:r>
+      <w:r>
+        <w:rPr>
+          <w:rFonts w:ascii="CoreHumanistSans" w:hAnsi="CoreHumanistSans"/>
+          <w:sz w:val="20"/>
+          <w:szCs w:val="20"/>
+        </w:rPr>
+        <w:t xml:space="preserve"> IN.SCALE</w:t>
+      </w:r>
+    </w:p>
+    <w:p>
+      <w:pPr>
+        <w:tabs>
+          <w:tab w:val="left" w:pos="2340"/>
+        </w:tabs>
+        <w:ind w:left="360" w:hanging="270"/>
+        <w:rPr>
+          <w:rFonts w:ascii="CoreHumanistSans" w:hAnsi="CoreHumanistSans"/>
+          <w:sz w:val="20"/>
+          <w:szCs w:val="20"/>
+        </w:rPr>
+      </w:pPr>
+      <w:r>
+        <w:rPr>
+          <w:rFonts w:ascii="CoreHumanistSans" w:hAnsi="CoreHumanistSans"/>
+          <w:sz w:val="20"/>
+          <w:szCs w:val="20"/>
+        </w:rPr>
+        <w:t>TI.IN.N 1-n</w:t>
+      </w:r>
+      <w:r>
+        <w:rPr>
+          <w:rFonts w:ascii="CoreHumanistSans" w:hAnsi="CoreHumanistSans"/>
+          <w:sz w:val="20"/>
+          <w:szCs w:val="20"/>
+        </w:rPr>
+        <w:tab/>
+      </w:r>
+      <w:r>
+        <w:rPr>
+          <w:rFonts w:ascii="CoreHumanistSans" w:hAnsi="CoreHumanistSans"/>
+          <w:sz w:val="20"/>
+          <w:szCs w:val="20"/>
+        </w:rPr>
+        <w:t xml:space="preserve">return the note number </w:t>
+      </w:r>
+      <w:r>
+        <w:rPr>
+          <w:rFonts w:ascii="CoreHumanistSans" w:hAnsi="CoreHumanistSans"/>
+          <w:sz w:val="20"/>
+          <w:szCs w:val="20"/>
+        </w:rPr>
+        <w:t xml:space="preserve">in </w:t>
+      </w:r>
+      <w:r>
+        <w:rPr>
+          <w:rFonts w:ascii="CoreHumanistSans" w:hAnsi="CoreHumanistSans"/>
+          <w:sz w:val="20"/>
+          <w:szCs w:val="20"/>
+        </w:rPr>
+        <w:t>IN.SCALE</w:t>
+      </w:r>
+    </w:p>
+    <w:p>
+      <w:pPr>
+        <w:tabs>
+          <w:tab w:val="left" w:pos="2340"/>
+        </w:tabs>
+        <w:ind w:left="360" w:hanging="270"/>
+        <w:rPr>
+          <w:rFonts w:ascii="Calibri" w:eastAsia="Calibri" w:hAnsi="Calibri" w:cs="Calibri"/>
+          <w:sz w:val="20"/>
+          <w:szCs w:val="20"/>
+        </w:rPr>
+      </w:pPr>
+      <w:r>
+        <w:rPr>
+          <w:rFonts w:ascii="CoreHumanistSans" w:hAnsi="CoreHumanistSans"/>
+          <w:sz w:val="20"/>
+          <w:szCs w:val="20"/>
+        </w:rPr>
+        <w:t xml:space="preserve">TI.IN.SCALE 1-n </w:t>
+      </w:r>
+      <w:r>
+        <w:rPr>
+          <w:rFonts w:ascii="Calibri" w:eastAsia="Calibri" w:hAnsi="Calibri" w:cs="Calibri"/>
+          <w:sz w:val="20"/>
+          <w:szCs w:val="20"/>
+        </w:rPr>
+        <w:t>α</w:t>
+      </w:r>
+      <w:r>
+        <w:rPr>
+          <w:rFonts w:ascii="CoreHumanistSans" w:hAnsi="CoreHumanistSans"/>
+          <w:sz w:val="20"/>
+          <w:szCs w:val="20"/>
+        </w:rPr>
+        <w:tab/>
+        <w:t xml:space="preserve">sets the current scale for the input to </w:t>
+      </w:r>
+      <w:r>
+        <w:rPr>
+          <w:rFonts w:ascii="Calibri" w:eastAsia="Calibri" w:hAnsi="Calibri" w:cs="Calibri"/>
+          <w:sz w:val="20"/>
+          <w:szCs w:val="20"/>
+        </w:rPr>
+        <w:t>α</w:t>
+      </w:r>
+    </w:p>
+    <w:p>
+      <w:pPr>
+        <w:tabs>
+          <w:tab w:val="left" w:pos="2340"/>
+        </w:tabs>
+        <w:ind w:left="360" w:hanging="270"/>
+        <w:rPr>
+          <w:rFonts w:ascii="CoreHumanistSans" w:hAnsi="CoreHumanistSans"/>
+          <w:b/>
+          <w:sz w:val="20"/>
+          <w:szCs w:val="20"/>
+        </w:rPr>
+      </w:pPr>
+      <w:r>
+        <w:rPr>
+          <w:rFonts w:ascii="CoreHumanistSans" w:hAnsi="CoreHumanistSans"/>
+          <w:sz w:val="20"/>
+          <w:szCs w:val="20"/>
+        </w:rPr>
+        <w:t xml:space="preserve">TI.IN.MAP 1-n </w:t>
+      </w:r>
+      <w:r>
+        <w:rPr>
+          <w:rFonts w:ascii="Calibri" w:eastAsia="Calibri" w:hAnsi="Calibri" w:cs="Calibri"/>
+          <w:sz w:val="20"/>
+          <w:szCs w:val="20"/>
+        </w:rPr>
+        <w:t>α</w:t>
+      </w:r>
+      <w:r>
+        <w:rPr>
+          <w:rFonts w:ascii="Calibri" w:eastAsia="Calibri" w:hAnsi="Calibri" w:cs="Calibri"/>
+          <w:sz w:val="20"/>
+          <w:szCs w:val="20"/>
+        </w:rPr>
+        <w:t xml:space="preserve"> </w:t>
+      </w:r>
+      <w:r>
+        <w:rPr>
+          <w:rFonts w:ascii="Calibri" w:eastAsia="Calibri" w:hAnsi="Calibri" w:cs="Calibri"/>
+          <w:sz w:val="20"/>
+          <w:szCs w:val="20"/>
+        </w:rPr>
+        <w:t>α</w:t>
+      </w:r>
+      <w:r>
+        <w:rPr>
+          <w:rFonts w:ascii="Calibri" w:eastAsia="Calibri" w:hAnsi="Calibri" w:cs="Calibri"/>
+          <w:sz w:val="20"/>
+          <w:szCs w:val="20"/>
+        </w:rPr>
+        <w:tab/>
+        <w:t xml:space="preserve">maps the IN to the range </w:t>
+      </w:r>
+      <w:r>
+        <w:rPr>
+          <w:rFonts w:ascii="Calibri" w:eastAsia="Calibri" w:hAnsi="Calibri" w:cs="Calibri"/>
+          <w:sz w:val="20"/>
+          <w:szCs w:val="20"/>
+        </w:rPr>
+        <w:t>α</w:t>
+      </w:r>
+      <w:r>
+        <w:rPr>
+          <w:rFonts w:ascii="Calibri" w:eastAsia="Calibri" w:hAnsi="Calibri" w:cs="Calibri"/>
+          <w:sz w:val="20"/>
+          <w:szCs w:val="20"/>
+        </w:rPr>
+        <w:t xml:space="preserve"> to </w:t>
+      </w:r>
+      <w:r>
+        <w:rPr>
+          <w:rFonts w:ascii="Calibri" w:eastAsia="Calibri" w:hAnsi="Calibri" w:cs="Calibri"/>
+          <w:sz w:val="20"/>
+          <w:szCs w:val="20"/>
+        </w:rPr>
+        <w:t>α</w:t>
+      </w:r>
+    </w:p>
+    <w:p>
+      <w:pPr>
+        <w:tabs>
+          <w:tab w:val="left" w:pos="2340"/>
+        </w:tabs>
+        <w:spacing w:before="120"/>
+        <w:ind w:left="360" w:hanging="274"/>
+        <w:rPr>
+          <w:rFonts w:ascii="CoreHumanistSans" w:hAnsi="CoreHumanistSans"/>
+          <w:sz w:val="20"/>
+          <w:szCs w:val="20"/>
+        </w:rPr>
+      </w:pPr>
+      <w:r>
+        <w:rPr>
+          <w:rFonts w:ascii="CoreHumanistSans" w:hAnsi="CoreHumanistSans"/>
+          <w:sz w:val="20"/>
+          <w:szCs w:val="20"/>
+        </w:rPr>
+        <w:t>TI.PARAM 1-n</w:t>
+      </w:r>
+      <w:r>
+        <w:rPr>
+          <w:rFonts w:ascii="CoreHumanistSans" w:hAnsi="CoreHumanistSans"/>
+          <w:sz w:val="20"/>
+          <w:szCs w:val="20"/>
+        </w:rPr>
+        <w:tab/>
+      </w:r>
+      <w:r>
+        <w:rPr>
+          <w:rFonts w:ascii="CoreHumanistSans" w:hAnsi="CoreHumanistSans"/>
+          <w:sz w:val="20"/>
+          <w:szCs w:val="20"/>
+        </w:rPr>
+        <w:t>reads the PARAM knob [</w:t>
+      </w:r>
+      <w:r>
+        <w:rPr>
+          <w:rFonts w:ascii="CoreHumanistSans" w:hAnsi="CoreHumanistSans"/>
+          <w:sz w:val="20"/>
+          <w:szCs w:val="20"/>
+        </w:rPr>
+        <w:t xml:space="preserve">0 </w:t>
+      </w:r>
+      <w:r>
+        <w:rPr>
+          <w:rFonts w:ascii="CoreHumanistSans" w:hAnsi="CoreHumanistSans"/>
+          <w:sz w:val="20"/>
+          <w:szCs w:val="20"/>
+        </w:rPr>
+        <w:t>– 16383]</w:t>
+      </w:r>
+    </w:p>
+    <w:p>
+      <w:pPr>
+        <w:tabs>
+          <w:tab w:val="left" w:pos="2340"/>
+        </w:tabs>
+        <w:ind w:left="360" w:hanging="270"/>
+        <w:rPr>
+          <w:rFonts w:ascii="CoreHumanistSans" w:hAnsi="CoreHumanistSans"/>
+          <w:sz w:val="20"/>
+          <w:szCs w:val="20"/>
+        </w:rPr>
+      </w:pPr>
+      <w:r>
+        <w:rPr>
+          <w:rFonts w:ascii="CoreHumanistSans" w:hAnsi="CoreHumanistSans"/>
+          <w:sz w:val="20"/>
+          <w:szCs w:val="20"/>
+        </w:rPr>
+        <w:t>TI.PARAM.QT 1-n</w:t>
+      </w:r>
+      <w:r>
+        <w:rPr>
+          <w:rFonts w:ascii="CoreHumanistSans" w:hAnsi="CoreHumanistSans"/>
+          <w:sz w:val="20"/>
+          <w:szCs w:val="20"/>
+        </w:rPr>
+        <w:tab/>
+        <w:t xml:space="preserve">return the quantized value </w:t>
+      </w:r>
+      <w:r>
+        <w:rPr>
+          <w:rFonts w:ascii="CoreHumanistSans" w:hAnsi="CoreHumanistSans"/>
+          <w:sz w:val="20"/>
+          <w:szCs w:val="20"/>
+        </w:rPr>
+        <w:t>in</w:t>
+      </w:r>
+      <w:r>
+        <w:rPr>
+          <w:rFonts w:ascii="CoreHumanistSans" w:hAnsi="CoreHumanistSans"/>
+          <w:sz w:val="20"/>
+          <w:szCs w:val="20"/>
+        </w:rPr>
+        <w:t xml:space="preserve"> PARAM.SCALE</w:t>
+      </w:r>
+    </w:p>
+    <w:p>
+      <w:pPr>
+        <w:tabs>
+          <w:tab w:val="left" w:pos="2340"/>
+        </w:tabs>
+        <w:ind w:left="360" w:hanging="270"/>
+        <w:rPr>
+          <w:rFonts w:ascii="CoreHumanistSans" w:hAnsi="CoreHumanistSans"/>
+          <w:sz w:val="20"/>
+          <w:szCs w:val="20"/>
+        </w:rPr>
+      </w:pPr>
+      <w:r>
+        <w:rPr>
+          <w:rFonts w:ascii="CoreHumanistSans" w:hAnsi="CoreHumanistSans"/>
+          <w:sz w:val="20"/>
+          <w:szCs w:val="20"/>
+        </w:rPr>
+        <w:t>TI.P</w:t>
+      </w:r>
+      <w:r>
+        <w:rPr>
+          <w:rFonts w:ascii="CoreHumanistSans" w:hAnsi="CoreHumanistSans"/>
+          <w:sz w:val="20"/>
+          <w:szCs w:val="20"/>
+        </w:rPr>
+        <w:t>ARAM.N 1-n</w:t>
+      </w:r>
+      <w:r>
+        <w:rPr>
+          <w:rFonts w:ascii="CoreHumanistSans" w:hAnsi="CoreHumanistSans"/>
+          <w:sz w:val="20"/>
+          <w:szCs w:val="20"/>
+        </w:rPr>
+        <w:tab/>
+        <w:t xml:space="preserve">return the note number in </w:t>
+      </w:r>
+      <w:r>
+        <w:rPr>
+          <w:rFonts w:ascii="CoreHumanistSans" w:hAnsi="CoreHumanistSans"/>
+          <w:sz w:val="20"/>
+          <w:szCs w:val="20"/>
+        </w:rPr>
+        <w:t>PARAM.SCALE</w:t>
+      </w:r>
+      <w:r>
+        <w:rPr>
+          <w:rFonts w:ascii="CoreHumanistSans" w:hAnsi="CoreHumanistSans"/>
+          <w:sz w:val="20"/>
+          <w:szCs w:val="20"/>
+        </w:rPr>
+        <w:t xml:space="preserve"> </w:t>
+      </w:r>
+    </w:p>
+    <w:p>
+      <w:pPr>
+        <w:tabs>
+          <w:tab w:val="left" w:pos="2340"/>
+        </w:tabs>
+        <w:ind w:left="360" w:hanging="274"/>
+        <w:rPr>
+          <w:rFonts w:ascii="Calibri" w:eastAsia="Calibri" w:hAnsi="Calibri" w:cs="Calibri"/>
+          <w:sz w:val="20"/>
+          <w:szCs w:val="20"/>
+        </w:rPr>
+      </w:pPr>
+      <w:r>
+        <w:rPr>
+          <w:rFonts w:ascii="CoreHumanistSans" w:hAnsi="CoreHumanistSans"/>
+          <w:sz w:val="20"/>
+          <w:szCs w:val="20"/>
+        </w:rPr>
+        <w:t xml:space="preserve">TI.PARAM.SCALE 1-n </w:t>
+      </w:r>
+      <w:r>
+        <w:rPr>
+          <w:rFonts w:ascii="Calibri" w:eastAsia="Calibri" w:hAnsi="Calibri" w:cs="Calibri"/>
+          <w:sz w:val="20"/>
+          <w:szCs w:val="20"/>
+        </w:rPr>
+        <w:t>α</w:t>
+      </w:r>
+      <w:r>
+        <w:rPr>
+          <w:rFonts w:ascii="CoreHumanistSans" w:hAnsi="CoreHumanistSans"/>
+          <w:sz w:val="20"/>
+          <w:szCs w:val="20"/>
+        </w:rPr>
+        <w:tab/>
+        <w:t xml:space="preserve">sets the current scale to </w:t>
+      </w:r>
+      <w:r>
+        <w:rPr>
+          <w:rFonts w:ascii="Calibri" w:eastAsia="Calibri" w:hAnsi="Calibri" w:cs="Calibri"/>
+          <w:sz w:val="20"/>
+          <w:szCs w:val="20"/>
+        </w:rPr>
+        <w:t>α</w:t>
+      </w:r>
+    </w:p>
+    <w:p>
+      <w:pPr>
+        <w:tabs>
+          <w:tab w:val="left" w:pos="2340"/>
+        </w:tabs>
         <w:spacing w:after="120"/>
         <w:ind w:left="360" w:hanging="274"/>
         <w:rPr>
-          <w:rFonts w:ascii="CoreHumanistSans" w:hAnsi="CoreHumanistSans"/>
-          <w:sz w:val="20"/>
-          <w:szCs w:val="20"/>
-        </w:rPr>
-      </w:pPr>
-      <w:r>
-        <w:rPr>
-          <w:rFonts w:ascii="CoreHumanistSans" w:hAnsi="CoreHumanistSans"/>
-          <w:sz w:val="20"/>
-          <w:szCs w:val="20"/>
-        </w:rPr>
-        <w:t>TO.ENV.TRIG 1-n</w:t>
-      </w:r>
-      <w:r>
-        <w:rPr>
-          <w:rFonts w:ascii="CoreHumanistSans" w:hAnsi="CoreHumanistSans"/>
-          <w:sz w:val="20"/>
-          <w:szCs w:val="20"/>
-        </w:rPr>
-        <w:tab/>
-        <w:t>triggers the envelope to play</w:t>
-      </w:r>
-    </w:p>
-    <w:p>
-      <w:pPr>
-        <w:ind w:left="360" w:hanging="270"/>
-        <w:rPr>
-          <w:rFonts w:ascii="CoreHumanistSans" w:hAnsi="CoreHumanistSans"/>
-          <w:sz w:val="20"/>
-          <w:szCs w:val="20"/>
-        </w:rPr>
-      </w:pPr>
-      <w:r>
-        <w:rPr>
-          <w:rFonts w:ascii="CoreHumanistSans" w:hAnsi="CoreHumanistSans"/>
-          <w:sz w:val="20"/>
-          <w:szCs w:val="20"/>
-        </w:rPr>
-        <w:t>TO.KILL</w:t>
-      </w:r>
-      <w:r>
-        <w:rPr>
-          <w:rFonts w:ascii="CoreHumanistSans" w:hAnsi="CoreHumanistSans"/>
-          <w:sz w:val="20"/>
-          <w:szCs w:val="20"/>
-        </w:rPr>
-        <w:tab/>
-      </w:r>
-      <w:r>
-        <w:rPr>
-          <w:rFonts w:ascii="CoreHumanistSans" w:hAnsi="CoreHumanistSans"/>
-          <w:sz w:val="20"/>
-          <w:szCs w:val="20"/>
-        </w:rPr>
-        <w:tab/>
-      </w:r>
-      <w:r>
-        <w:rPr>
-          <w:rFonts w:ascii="CoreHumanistSans" w:hAnsi="CoreHumanistSans"/>
-          <w:sz w:val="20"/>
-          <w:szCs w:val="20"/>
-        </w:rPr>
-        <w:t>cancels TR pulses and CV slews</w:t>
-      </w:r>
-    </w:p>
-    <w:p>
-      <w:pPr>
-        <w:ind w:left="360" w:hanging="270"/>
-        <w:rPr>
-          <w:rFonts w:ascii="CoreHumanistSans" w:hAnsi="CoreHumanistSans"/>
-          <w:b/>
-          <w:sz w:val="22"/>
-          <w:szCs w:val="20"/>
-        </w:rPr>
-      </w:pPr>
-      <w:r>
-        <w:rPr>
-          <w:rFonts w:ascii="CoreHumanistSans" w:hAnsi="CoreHumanistSans"/>
-          <w:b/>
-          <w:sz w:val="22"/>
-          <w:szCs w:val="20"/>
-        </w:rPr>
-        <w:br w:type="column"/>
-      </w:r>
-      <w:r>
-        <w:rPr>
-          <w:rFonts w:ascii="CoreHumanistSans" w:hAnsi="CoreHumanistSans"/>
-          <w:b/>
-          <w:sz w:val="22"/>
-          <w:szCs w:val="20"/>
-        </w:rPr>
-        <w:lastRenderedPageBreak/>
-        <w:t>TELEXi (TXi)</w:t>
-      </w:r>
-    </w:p>
-    <w:p>
-      <w:pPr>
-        <w:ind w:left="360" w:hanging="270"/>
-        <w:rPr>
-          <w:rFonts w:ascii="CoreHumanistSans" w:hAnsi="CoreHumanistSans"/>
-          <w:b/>
-          <w:sz w:val="20"/>
-          <w:szCs w:val="20"/>
-        </w:rPr>
-      </w:pPr>
-    </w:p>
-    <w:p>
-      <w:pPr>
-        <w:ind w:left="360" w:hanging="270"/>
-        <w:rPr>
-          <w:rFonts w:ascii="CoreHumanistSans" w:hAnsi="CoreHumanistSans"/>
-          <w:sz w:val="20"/>
-          <w:szCs w:val="20"/>
-        </w:rPr>
-      </w:pPr>
-      <w:r>
-        <w:rPr>
-          <w:rFonts w:ascii="CoreHumanistSans" w:hAnsi="CoreHumanistSans"/>
-          <w:sz w:val="20"/>
-          <w:szCs w:val="20"/>
-        </w:rPr>
-        <w:t>TI.IN 1-n</w:t>
-      </w:r>
-      <w:r>
-        <w:rPr>
-          <w:rFonts w:ascii="CoreHumanistSans" w:hAnsi="CoreHumanistSans"/>
-          <w:sz w:val="20"/>
-          <w:szCs w:val="20"/>
-        </w:rPr>
-        <w:tab/>
-      </w:r>
-      <w:r>
-        <w:rPr>
-          <w:rFonts w:ascii="CoreHumanistSans" w:hAnsi="CoreHumanistSans"/>
-          <w:sz w:val="20"/>
-          <w:szCs w:val="20"/>
-        </w:rPr>
-        <w:tab/>
-      </w:r>
-      <w:r>
-        <w:rPr>
-          <w:rFonts w:ascii="CoreHumanistSans" w:hAnsi="CoreHumanistSans"/>
-          <w:sz w:val="20"/>
-          <w:szCs w:val="20"/>
-        </w:rPr>
-        <w:t>reads the CV input jack [</w:t>
-      </w:r>
-      <w:r>
-        <w:rPr>
-          <w:rFonts w:ascii="CoreHumanistSans" w:hAnsi="CoreHumanistSans"/>
-          <w:sz w:val="20"/>
-          <w:szCs w:val="20"/>
-        </w:rPr>
-        <w:t xml:space="preserve">-16384 </w:t>
-      </w:r>
-      <w:r>
-        <w:rPr>
-          <w:rFonts w:ascii="CoreHumanistSans" w:hAnsi="CoreHumanistSans"/>
-          <w:sz w:val="20"/>
-          <w:szCs w:val="20"/>
-        </w:rPr>
-        <w:t>– 16383]</w:t>
-      </w:r>
-    </w:p>
-    <w:p>
-      <w:pPr>
-        <w:ind w:left="360" w:hanging="270"/>
-        <w:rPr>
-          <w:rFonts w:ascii="CoreHumanistSans" w:hAnsi="CoreHumanistSans"/>
-          <w:sz w:val="20"/>
-          <w:szCs w:val="20"/>
-        </w:rPr>
-      </w:pPr>
-      <w:r>
-        <w:rPr>
-          <w:rFonts w:ascii="CoreHumanistSans" w:hAnsi="CoreHumanistSans"/>
-          <w:sz w:val="20"/>
-          <w:szCs w:val="20"/>
-        </w:rPr>
-        <w:t>TI.IN.QT 1-n</w:t>
-      </w:r>
-      <w:r>
-        <w:rPr>
-          <w:rFonts w:ascii="CoreHumanistSans" w:hAnsi="CoreHumanistSans"/>
-          <w:sz w:val="20"/>
-          <w:szCs w:val="20"/>
-        </w:rPr>
-        <w:tab/>
-      </w:r>
-      <w:r>
-        <w:rPr>
-          <w:rFonts w:ascii="CoreHumanistSans" w:hAnsi="CoreHumanistSans"/>
-          <w:sz w:val="20"/>
-          <w:szCs w:val="20"/>
-        </w:rPr>
-        <w:tab/>
-      </w:r>
-      <w:r>
-        <w:rPr>
-          <w:rFonts w:ascii="CoreHumanistSans" w:hAnsi="CoreHumanistSans"/>
-          <w:sz w:val="20"/>
-          <w:szCs w:val="20"/>
-        </w:rPr>
-        <w:t xml:space="preserve">return the quantized </w:t>
-      </w:r>
-      <w:r>
-        <w:rPr>
-          <w:rFonts w:ascii="CoreHumanistSans" w:hAnsi="CoreHumanistSans"/>
-          <w:sz w:val="20"/>
-          <w:szCs w:val="20"/>
-        </w:rPr>
-        <w:t>value in</w:t>
-      </w:r>
-      <w:r>
-        <w:rPr>
-          <w:rFonts w:ascii="CoreHumanistSans" w:hAnsi="CoreHumanistSans"/>
-          <w:sz w:val="20"/>
-          <w:szCs w:val="20"/>
-        </w:rPr>
-        <w:t xml:space="preserve"> IN.SCALE</w:t>
-      </w:r>
-    </w:p>
-    <w:p>
-      <w:pPr>
-        <w:ind w:left="360" w:hanging="270"/>
-        <w:rPr>
-          <w:rFonts w:ascii="CoreHumanistSans" w:hAnsi="CoreHumanistSans"/>
-          <w:sz w:val="20"/>
-          <w:szCs w:val="20"/>
-        </w:rPr>
-      </w:pPr>
-      <w:r>
-        <w:rPr>
-          <w:rFonts w:ascii="CoreHumanistSans" w:hAnsi="CoreHumanistSans"/>
-          <w:sz w:val="20"/>
-          <w:szCs w:val="20"/>
-        </w:rPr>
-        <w:t>TI.IN.N 1-n</w:t>
-      </w:r>
-      <w:r>
-        <w:rPr>
-          <w:rFonts w:ascii="CoreHumanistSans" w:hAnsi="CoreHumanistSans"/>
-          <w:sz w:val="20"/>
-          <w:szCs w:val="20"/>
-        </w:rPr>
-        <w:tab/>
-      </w:r>
-      <w:r>
-        <w:rPr>
-          <w:rFonts w:ascii="CoreHumanistSans" w:hAnsi="CoreHumanistSans"/>
-          <w:sz w:val="20"/>
-          <w:szCs w:val="20"/>
-        </w:rPr>
-        <w:tab/>
-      </w:r>
-      <w:r>
-        <w:rPr>
-          <w:rFonts w:ascii="CoreHumanistSans" w:hAnsi="CoreHumanistSans"/>
-          <w:sz w:val="20"/>
-          <w:szCs w:val="20"/>
-        </w:rPr>
-        <w:t xml:space="preserve">return the note number </w:t>
-      </w:r>
-      <w:r>
-        <w:rPr>
-          <w:rFonts w:ascii="CoreHumanistSans" w:hAnsi="CoreHumanistSans"/>
-          <w:sz w:val="20"/>
-          <w:szCs w:val="20"/>
-        </w:rPr>
-        <w:t xml:space="preserve">in </w:t>
-      </w:r>
-      <w:r>
-        <w:rPr>
-          <w:rFonts w:ascii="CoreHumanistSans" w:hAnsi="CoreHumanistSans"/>
-          <w:sz w:val="20"/>
-          <w:szCs w:val="20"/>
-        </w:rPr>
-        <w:t>IN.SCALE</w:t>
-      </w:r>
-    </w:p>
-    <w:p>
-      <w:pPr>
-        <w:ind w:left="360" w:hanging="270"/>
-        <w:rPr>
-          <w:rFonts w:ascii="CoreHumanistSans" w:hAnsi="CoreHumanistSans"/>
-          <w:sz w:val="20"/>
-          <w:szCs w:val="20"/>
-        </w:rPr>
-      </w:pPr>
-      <w:r>
-        <w:rPr>
-          <w:rFonts w:ascii="CoreHumanistSans" w:hAnsi="CoreHumanistSans"/>
-          <w:sz w:val="20"/>
-          <w:szCs w:val="20"/>
-        </w:rPr>
-        <w:t xml:space="preserve">TI.IN.SCALE 1-n </w:t>
-      </w:r>
-      <w:r>
-        <w:rPr>
-          <w:rFonts w:ascii="Calibri" w:eastAsia="Calibri" w:hAnsi="Calibri" w:cs="Calibri"/>
-          <w:sz w:val="20"/>
-          <w:szCs w:val="20"/>
-        </w:rPr>
-        <w:t>α</w:t>
-      </w:r>
-      <w:r>
-        <w:rPr>
-          <w:rFonts w:ascii="CoreHumanistSans" w:hAnsi="CoreHumanistSans"/>
-          <w:sz w:val="20"/>
-          <w:szCs w:val="20"/>
-        </w:rPr>
-        <w:tab/>
-        <w:t xml:space="preserve">sets the current scale for the input to </w:t>
-      </w:r>
-      <w:r>
-        <w:rPr>
-          <w:rFonts w:ascii="Calibri" w:eastAsia="Calibri" w:hAnsi="Calibri" w:cs="Calibri"/>
-          <w:sz w:val="20"/>
-          <w:szCs w:val="20"/>
-        </w:rPr>
-        <w:t>α</w:t>
-      </w:r>
-    </w:p>
-    <w:p>
-      <w:pPr>
-        <w:spacing w:before="120"/>
-        <w:ind w:left="360" w:hanging="274"/>
-        <w:rPr>
-          <w:rFonts w:ascii="CoreHumanistSans" w:hAnsi="CoreHumanistSans"/>
-          <w:sz w:val="20"/>
-          <w:szCs w:val="20"/>
-        </w:rPr>
-      </w:pPr>
-      <w:r>
-        <w:rPr>
-          <w:rFonts w:ascii="CoreHumanistSans" w:hAnsi="CoreHumanistSans"/>
-          <w:sz w:val="20"/>
-          <w:szCs w:val="20"/>
-        </w:rPr>
-        <w:t>TI.PARAM 1-n</w:t>
-      </w:r>
-      <w:r>
-        <w:rPr>
-          <w:rFonts w:ascii="CoreHumanistSans" w:hAnsi="CoreHumanistSans"/>
-          <w:sz w:val="20"/>
-          <w:szCs w:val="20"/>
-        </w:rPr>
-        <w:tab/>
-      </w:r>
-      <w:r>
-        <w:rPr>
-          <w:rFonts w:ascii="CoreHumanistSans" w:hAnsi="CoreHumanistSans"/>
-          <w:sz w:val="20"/>
-          <w:szCs w:val="20"/>
-        </w:rPr>
-        <w:tab/>
-      </w:r>
-      <w:r>
-        <w:rPr>
-          <w:rFonts w:ascii="CoreHumanistSans" w:hAnsi="CoreHumanistSans"/>
-          <w:sz w:val="20"/>
-          <w:szCs w:val="20"/>
-        </w:rPr>
-        <w:t>reads the PARAM knob [</w:t>
-      </w:r>
-      <w:r>
-        <w:rPr>
-          <w:rFonts w:ascii="CoreHumanistSans" w:hAnsi="CoreHumanistSans"/>
-          <w:sz w:val="20"/>
-          <w:szCs w:val="20"/>
-        </w:rPr>
-        <w:t xml:space="preserve">0 </w:t>
-      </w:r>
-      <w:r>
-        <w:rPr>
-          <w:rFonts w:ascii="CoreHumanistSans" w:hAnsi="CoreHumanistSans"/>
-          <w:sz w:val="20"/>
-          <w:szCs w:val="20"/>
-        </w:rPr>
-        <w:t>– 16383]</w:t>
-      </w:r>
-    </w:p>
-    <w:p>
-      <w:pPr>
-        <w:ind w:left="360" w:hanging="270"/>
-        <w:rPr>
-          <w:rFonts w:ascii="CoreHumanistSans" w:hAnsi="CoreHumanistSans"/>
-          <w:sz w:val="20"/>
-          <w:szCs w:val="20"/>
-        </w:rPr>
-      </w:pPr>
-      <w:r>
-        <w:rPr>
-          <w:rFonts w:ascii="CoreHumanistSans" w:hAnsi="CoreHumanistSans"/>
-          <w:sz w:val="20"/>
-          <w:szCs w:val="20"/>
-        </w:rPr>
-        <w:t>TI.PARAM.QT 1-n</w:t>
-      </w:r>
-      <w:r>
-        <w:rPr>
-          <w:rFonts w:ascii="CoreHumanistSans" w:hAnsi="CoreHumanistSans"/>
-          <w:sz w:val="20"/>
-          <w:szCs w:val="20"/>
-        </w:rPr>
-        <w:tab/>
-        <w:t xml:space="preserve">return the quantized value </w:t>
-      </w:r>
-      <w:r>
-        <w:rPr>
-          <w:rFonts w:ascii="CoreHumanistSans" w:hAnsi="CoreHumanistSans"/>
-          <w:sz w:val="20"/>
-          <w:szCs w:val="20"/>
-        </w:rPr>
-        <w:t>in</w:t>
-      </w:r>
-      <w:r>
-        <w:rPr>
-          <w:rFonts w:ascii="CoreHumanistSans" w:hAnsi="CoreHumanistSans"/>
-          <w:sz w:val="20"/>
-          <w:szCs w:val="20"/>
-        </w:rPr>
-        <w:t xml:space="preserve"> PARAM.SCALE</w:t>
-      </w:r>
-    </w:p>
-    <w:p>
-      <w:pPr>
-        <w:ind w:left="360" w:hanging="270"/>
-        <w:rPr>
-          <w:rFonts w:ascii="CoreHumanistSans" w:hAnsi="CoreHumanistSans"/>
-          <w:sz w:val="20"/>
-          <w:szCs w:val="20"/>
-        </w:rPr>
-      </w:pPr>
-      <w:r>
-        <w:rPr>
-          <w:rFonts w:ascii="CoreHumanistSans" w:hAnsi="CoreHumanistSans"/>
-          <w:sz w:val="20"/>
-          <w:szCs w:val="20"/>
-        </w:rPr>
-        <w:t>TI.P</w:t>
-      </w:r>
-      <w:r>
-        <w:rPr>
-          <w:rFonts w:ascii="CoreHumanistSans" w:hAnsi="CoreHumanistSans"/>
-          <w:sz w:val="20"/>
-          <w:szCs w:val="20"/>
-        </w:rPr>
-        <w:t>ARAM.N 1-n</w:t>
-      </w:r>
-      <w:r>
-        <w:rPr>
-          <w:rFonts w:ascii="CoreHumanistSans" w:hAnsi="CoreHumanistSans"/>
-          <w:sz w:val="20"/>
-          <w:szCs w:val="20"/>
-        </w:rPr>
-        <w:tab/>
-        <w:t xml:space="preserve">return the note number in </w:t>
-      </w:r>
-      <w:r>
-        <w:rPr>
-          <w:rFonts w:ascii="CoreHumanistSans" w:hAnsi="CoreHumanistSans"/>
-          <w:sz w:val="20"/>
-          <w:szCs w:val="20"/>
-        </w:rPr>
-        <w:t>PARAM.SCALE</w:t>
-      </w:r>
-    </w:p>
-    <w:p>
-      <w:pPr>
-        <w:spacing w:after="120"/>
-        <w:ind w:left="360" w:hanging="274"/>
-        <w:rPr>
-          <w:rFonts w:ascii="CoreHumanistSans" w:hAnsi="CoreHumanistSans"/>
-          <w:sz w:val="20"/>
-          <w:szCs w:val="20"/>
-        </w:rPr>
-      </w:pPr>
-      <w:r>
-        <w:rPr>
-          <w:rFonts w:ascii="CoreHumanistSans" w:hAnsi="CoreHumanistSans"/>
-          <w:sz w:val="20"/>
-          <w:szCs w:val="20"/>
-        </w:rPr>
-        <w:t xml:space="preserve">TI.PARAM.SCALE 1-n </w:t>
-      </w:r>
-      <w:r>
-        <w:rPr>
-          <w:rFonts w:ascii="Calibri" w:eastAsia="Calibri" w:hAnsi="Calibri" w:cs="Calibri"/>
-          <w:sz w:val="20"/>
-          <w:szCs w:val="20"/>
-        </w:rPr>
-        <w:t>α</w:t>
-      </w:r>
-      <w:r>
-        <w:rPr>
-          <w:rFonts w:ascii="CoreHumanistSans" w:hAnsi="CoreHumanistSans"/>
-          <w:sz w:val="20"/>
-          <w:szCs w:val="20"/>
-        </w:rPr>
-        <w:tab/>
-        <w:t xml:space="preserve">sets the current scale to </w:t>
-      </w:r>
-      <w:r>
-        <w:rPr>
-          <w:rFonts w:ascii="Calibri" w:eastAsia="Calibri" w:hAnsi="Calibri" w:cs="Calibri"/>
-          <w:sz w:val="20"/>
-          <w:szCs w:val="20"/>
-        </w:rPr>
-        <w:t>α</w:t>
-      </w:r>
-    </w:p>
-    <w:p>
-      <w:pPr>
-        <w:ind w:left="360" w:hanging="270"/>
-        <w:rPr>
-          <w:rFonts w:ascii="CoreHumanistSans" w:hAnsi="CoreHumanistSans"/>
-          <w:sz w:val="20"/>
-          <w:szCs w:val="20"/>
-        </w:rPr>
-      </w:pPr>
-    </w:p>
-    <w:p>
-      <w:pPr>
+          <w:rFonts w:ascii="Calibri" w:eastAsia="Calibri" w:hAnsi="Calibri" w:cs="Calibri"/>
+          <w:sz w:val="20"/>
+          <w:szCs w:val="20"/>
+        </w:rPr>
+      </w:pPr>
+      <w:r>
+        <w:rPr>
+          <w:rFonts w:ascii="CoreHumanistSans" w:hAnsi="CoreHumanistSans"/>
+          <w:sz w:val="20"/>
+          <w:szCs w:val="20"/>
+        </w:rPr>
+        <w:t>TI.PARAM.</w:t>
+      </w:r>
+      <w:r>
+        <w:rPr>
+          <w:rFonts w:ascii="CoreHumanistSans" w:hAnsi="CoreHumanistSans"/>
+          <w:sz w:val="20"/>
+          <w:szCs w:val="20"/>
+        </w:rPr>
+        <w:t>MAP</w:t>
+      </w:r>
+      <w:r>
+        <w:rPr>
+          <w:rFonts w:ascii="CoreHumanistSans" w:hAnsi="CoreHumanistSans"/>
+          <w:sz w:val="20"/>
+          <w:szCs w:val="20"/>
+        </w:rPr>
+        <w:t xml:space="preserve"> 1-n </w:t>
+      </w:r>
+      <w:r>
+        <w:rPr>
+          <w:rFonts w:ascii="Calibri" w:eastAsia="Calibri" w:hAnsi="Calibri" w:cs="Calibri"/>
+          <w:sz w:val="20"/>
+          <w:szCs w:val="20"/>
+        </w:rPr>
+        <w:t>α</w:t>
+      </w:r>
+      <w:r>
+        <w:rPr>
+          <w:rFonts w:ascii="Calibri" w:eastAsia="Calibri" w:hAnsi="Calibri" w:cs="Calibri"/>
+          <w:sz w:val="20"/>
+          <w:szCs w:val="20"/>
+        </w:rPr>
+        <w:t xml:space="preserve"> </w:t>
+      </w:r>
+      <w:r>
+        <w:rPr>
+          <w:rFonts w:ascii="Calibri" w:eastAsia="Calibri" w:hAnsi="Calibri" w:cs="Calibri"/>
+          <w:sz w:val="20"/>
+          <w:szCs w:val="20"/>
+        </w:rPr>
+        <w:t>α</w:t>
+      </w:r>
+      <w:r>
+        <w:rPr>
+          <w:rFonts w:ascii="CoreHumanistSans" w:hAnsi="CoreHumanistSans"/>
+          <w:sz w:val="20"/>
+          <w:szCs w:val="20"/>
+        </w:rPr>
+        <w:tab/>
+      </w:r>
+      <w:r>
+        <w:rPr>
+          <w:rFonts w:ascii="CoreHumanistSans" w:hAnsi="CoreHumanistSans"/>
+          <w:sz w:val="20"/>
+          <w:szCs w:val="20"/>
+        </w:rPr>
+        <w:t xml:space="preserve">maps the PARAM to the range </w:t>
+      </w:r>
+      <w:r>
+        <w:rPr>
+          <w:rFonts w:ascii="Calibri" w:eastAsia="Calibri" w:hAnsi="Calibri" w:cs="Calibri"/>
+          <w:sz w:val="20"/>
+          <w:szCs w:val="20"/>
+        </w:rPr>
+        <w:t>α</w:t>
+      </w:r>
+      <w:r>
+        <w:rPr>
+          <w:rFonts w:ascii="Calibri" w:eastAsia="Calibri" w:hAnsi="Calibri" w:cs="Calibri"/>
+          <w:sz w:val="20"/>
+          <w:szCs w:val="20"/>
+        </w:rPr>
+        <w:t xml:space="preserve"> to </w:t>
+      </w:r>
+      <w:r>
+        <w:rPr>
+          <w:rFonts w:ascii="Calibri" w:eastAsia="Calibri" w:hAnsi="Calibri" w:cs="Calibri"/>
+          <w:sz w:val="20"/>
+          <w:szCs w:val="20"/>
+        </w:rPr>
+        <w:t>α</w:t>
+      </w:r>
+    </w:p>
+    <w:p>
+      <w:pPr>
+        <w:tabs>
+          <w:tab w:val="left" w:pos="2340"/>
+        </w:tabs>
+        <w:ind w:left="360" w:hanging="270"/>
+        <w:rPr>
+          <w:rFonts w:ascii="CoreHumanistSans" w:hAnsi="CoreHumanistSans"/>
+          <w:sz w:val="20"/>
+          <w:szCs w:val="20"/>
+        </w:rPr>
+      </w:pPr>
+    </w:p>
+    <w:p>
+      <w:pPr>
+        <w:tabs>
+          <w:tab w:val="left" w:pos="2340"/>
+        </w:tabs>
         <w:ind w:left="360" w:hanging="270"/>
         <w:rPr>
           <w:rFonts w:ascii="CoreHumanistSans" w:hAnsi="CoreHumanistSans"/>
@@ -3994,6 +5232,9 @@
     </w:p>
     <w:p>
       <w:pPr>
+        <w:tabs>
+          <w:tab w:val="left" w:pos="2340"/>
+        </w:tabs>
         <w:ind w:left="360" w:hanging="270"/>
         <w:rPr>
           <w:rFonts w:ascii="CoreHumanistSans" w:hAnsi="CoreHumanistSans"/>
@@ -4052,6 +5293,9 @@
     </w:p>
     <w:p>
       <w:pPr>
+        <w:tabs>
+          <w:tab w:val="left" w:pos="2340"/>
+        </w:tabs>
         <w:ind w:left="360" w:hanging="270"/>
         <w:rPr>
           <w:rFonts w:ascii="CoreHumanistSans" w:hAnsi="CoreHumanistSans"/>
@@ -4074,21 +5318,6 @@
           <w:szCs w:val="20"/>
         </w:rPr>
         <w:tab/>
-      </w:r>
-      <w:r>
-        <w:rPr>
-          <w:rFonts w:ascii="CoreHumanistSans" w:hAnsi="CoreHumanistSans"/>
-          <w:sz w:val="20"/>
-          <w:szCs w:val="20"/>
-        </w:rPr>
-        <w:tab/>
-      </w:r>
-      <w:r>
-        <w:rPr>
-          <w:rFonts w:ascii="CoreHumanistSans" w:hAnsi="CoreHumanistSans"/>
-          <w:sz w:val="20"/>
-          <w:szCs w:val="20"/>
-        </w:rPr>
         <w:t>stores the calibration data</w:t>
       </w:r>
     </w:p>

</xml_diff>